<commit_message>
Documentation changes week 2
</commit_message>
<xml_diff>
--- a/Networking/Week 2 - IPv6/Ipv6_BrentSchoenmakers_CihanKurt.docx
+++ b/Networking/Week 2 - IPv6/Ipv6_BrentSchoenmakers_CihanKurt.docx
@@ -2,8 +2,6 @@
 <file path=word/document.xml><?xml version="1.0" encoding="utf-8"?>
 <w:document xmlns:wpc="http://schemas.microsoft.com/office/word/2010/wordprocessingCanvas" xmlns:cx="http://schemas.microsoft.com/office/drawing/2014/chartex" xmlns:cx1="http://schemas.microsoft.com/office/drawing/2015/9/8/chartex" xmlns:cx2="http://schemas.microsoft.com/office/drawing/2015/10/21/chartex" xmlns:cx3="http://schemas.microsoft.com/office/drawing/2016/5/9/chartex" xmlns:cx4="http://schemas.microsoft.com/office/drawing/2016/5/10/chartex" xmlns:cx5="http://schemas.microsoft.com/office/drawing/2016/5/11/chartex" xmlns:cx6="http://schemas.microsoft.com/office/drawing/2016/5/12/chartex" xmlns:cx7="http://schemas.microsoft.com/office/drawing/2016/5/13/chartex" xmlns:cx8="http://schemas.microsoft.com/office/drawing/2016/5/14/chartex" xmlns:mc="http://schemas.openxmlformats.org/markup-compatibility/2006" xmlns:aink="http://schemas.microsoft.com/office/drawing/2016/ink" xmlns:am3d="http://schemas.microsoft.com/office/drawing/2017/model3d" xmlns:o="urn:schemas-microsoft-com:office:office" xmlns:r="http://schemas.openxmlformats.org/officeDocument/2006/relationships" xmlns:m="http://schemas.openxmlformats.org/officeDocument/2006/math" xmlns:v="urn:schemas-microsoft-com:vml" xmlns:wp14="http://schemas.microsoft.com/office/word/2010/wordprocessingDrawing" xmlns:wp="http://schemas.openxmlformats.org/drawingml/2006/wordprocessingDrawing" xmlns:w10="urn:schemas-microsoft-com:office:word" xmlns:w="http://schemas.openxmlformats.org/wordprocessingml/2006/main" xmlns:w14="http://schemas.microsoft.com/office/word/2010/wordml" xmlns:w15="http://schemas.microsoft.com/office/word/2012/wordml" xmlns:w16cid="http://schemas.microsoft.com/office/word/2016/wordml/cid" xmlns:w16se="http://schemas.microsoft.com/office/word/2015/wordml/symex" xmlns:wpg="http://schemas.microsoft.com/office/word/2010/wordprocessingGroup" xmlns:wpi="http://schemas.microsoft.com/office/word/2010/wordprocessingInk" xmlns:wne="http://schemas.microsoft.com/office/word/2006/wordml" xmlns:wps="http://schemas.microsoft.com/office/word/2010/wordprocessingShape" mc:Ignorable="w14 w15 w16se w16cid wp14">
   <w:body>
-    <w:bookmarkStart w:id="0" w:name="_GoBack" w:displacedByCustomXml="next"/>
-    <w:bookmarkEnd w:id="0" w:displacedByCustomXml="next"/>
     <w:sdt>
       <w:sdtPr>
         <w:id w:val="962160412"/>
@@ -100,29 +98,23 @@
                                       <w:rPr>
                                         <w:color w:val="44546A" w:themeColor="text2"/>
                                       </w:rPr>
-                                      <w:t>Brent Schoenmakers</w:t>
+                                      <w:t xml:space="preserve">Brent </w:t>
                                     </w:r>
+                                    <w:proofErr w:type="spellStart"/>
+                                    <w:r>
+                                      <w:rPr>
+                                        <w:color w:val="44546A" w:themeColor="text2"/>
+                                      </w:rPr>
+                                      <w:t>Schoenmakers</w:t>
+                                    </w:r>
+                                    <w:proofErr w:type="spellEnd"/>
                                   </w:sdtContent>
                                 </w:sdt>
                                 <w:r>
                                   <w:rPr>
                                     <w:color w:val="44546A" w:themeColor="text2"/>
                                   </w:rPr>
-                                  <w:t xml:space="preserve"> &amp; </w:t>
-                                </w:r>
-                                <w:proofErr w:type="spellStart"/>
-                                <w:r>
-                                  <w:rPr>
-                                    <w:color w:val="44546A" w:themeColor="text2"/>
-                                  </w:rPr>
-                                  <w:t>Cihan</w:t>
-                                </w:r>
-                                <w:proofErr w:type="spellEnd"/>
-                                <w:r>
-                                  <w:rPr>
-                                    <w:color w:val="44546A" w:themeColor="text2"/>
-                                  </w:rPr>
-                                  <w:t xml:space="preserve"> Kurt</w:t>
+                                  <w:t xml:space="preserve"> &amp; Cihan Kurt</w:t>
                                 </w:r>
                               </w:p>
                             </w:txbxContent>
@@ -171,34 +163,29 @@
                               <w:dataBinding w:prefixMappings="xmlns:ns0='http://schemas.openxmlformats.org/package/2006/metadata/core-properties' xmlns:ns1='http://purl.org/dc/elements/1.1/'" w:xpath="/ns0:coreProperties[1]/ns1:creator[1]" w:storeItemID="{6C3C8BC8-F283-45AE-878A-BAB7291924A1}"/>
                               <w:text/>
                             </w:sdtPr>
+                            <w:sdtEndPr/>
                             <w:sdtContent>
                               <w:r>
                                 <w:rPr>
                                   <w:color w:val="44546A" w:themeColor="text2"/>
                                 </w:rPr>
-                                <w:t>Brent Schoenmakers</w:t>
+                                <w:t xml:space="preserve">Brent </w:t>
                               </w:r>
+                              <w:proofErr w:type="spellStart"/>
+                              <w:r>
+                                <w:rPr>
+                                  <w:color w:val="44546A" w:themeColor="text2"/>
+                                </w:rPr>
+                                <w:t>Schoenmakers</w:t>
+                              </w:r>
+                              <w:proofErr w:type="spellEnd"/>
                             </w:sdtContent>
                           </w:sdt>
                           <w:r>
                             <w:rPr>
                               <w:color w:val="44546A" w:themeColor="text2"/>
                             </w:rPr>
-                            <w:t xml:space="preserve"> &amp; </w:t>
-                          </w:r>
-                          <w:proofErr w:type="spellStart"/>
-                          <w:r>
-                            <w:rPr>
-                              <w:color w:val="44546A" w:themeColor="text2"/>
-                            </w:rPr>
-                            <w:t>Cihan</w:t>
-                          </w:r>
-                          <w:proofErr w:type="spellEnd"/>
-                          <w:r>
-                            <w:rPr>
-                              <w:color w:val="44546A" w:themeColor="text2"/>
-                            </w:rPr>
-                            <w:t xml:space="preserve"> Kurt</w:t>
+                            <w:t xml:space="preserve"> &amp; Cihan Kurt</w:t>
                           </w:r>
                         </w:p>
                       </w:txbxContent>
@@ -829,6 +816,7 @@
                             <w:dataBinding w:prefixMappings="xmlns:ns0='http://schemas.openxmlformats.org/package/2006/metadata/core-properties' xmlns:ns1='http://purl.org/dc/elements/1.1/'" w:xpath="/ns0:coreProperties[1]/ns1:title[1]" w:storeItemID="{6C3C8BC8-F283-45AE-878A-BAB7291924A1}"/>
                             <w:text/>
                           </w:sdtPr>
+                          <w:sdtEndPr/>
                           <w:sdtContent>
                             <w:p>
                               <w:pPr>
@@ -877,6 +865,7 @@
                             <w:dataBinding w:prefixMappings="xmlns:ns0='http://schemas.openxmlformats.org/package/2006/metadata/core-properties' xmlns:ns1='http://purl.org/dc/elements/1.1/'" w:xpath="/ns0:coreProperties[1]/ns1:subject[1]" w:storeItemID="{6C3C8BC8-F283-45AE-878A-BAB7291924A1}"/>
                             <w:text/>
                           </w:sdtPr>
+                          <w:sdtEndPr/>
                           <w:sdtContent>
                             <w:p>
                               <w:pPr>
@@ -955,46 +944,6 @@
     <w:p>
       <w:pPr>
         <w:rPr>
-          <w:lang w:val="en-US"/>
-        </w:rPr>
-      </w:pPr>
-    </w:p>
-    <w:p>
-      <w:pPr>
-        <w:rPr>
-          <w:color w:val="A5A5A5" w:themeColor="accent3"/>
-          <w:lang w:val="en-US"/>
-        </w:rPr>
-      </w:pPr>
-      <w:r>
-        <w:rPr>
-          <w:color w:val="A5A5A5" w:themeColor="accent3"/>
-          <w:lang w:val="en-US"/>
-        </w:rPr>
-        <w:t>For each of the 3 subnetworks provide a screenshot for a successful ping between two nodes of the subnetwork.</w:t>
-      </w:r>
-    </w:p>
-    <w:p>
-      <w:pPr>
-        <w:rPr>
-          <w:b/>
-          <w:color w:val="A5A5A5" w:themeColor="accent3"/>
-          <w:lang w:val="en-US"/>
-        </w:rPr>
-      </w:pPr>
-      <w:r>
-        <w:rPr>
-          <w:b/>
-          <w:color w:val="A5A5A5" w:themeColor="accent3"/>
-          <w:lang w:val="en-US"/>
-        </w:rPr>
-        <w:t>Laptop to eth0 of Router1:</w:t>
-      </w:r>
-    </w:p>
-    <w:p>
-      <w:pPr>
-        <w:rPr>
-          <w:b/>
           <w:color w:val="A5A5A5" w:themeColor="accent3"/>
           <w:lang w:val="en-US"/>
         </w:rPr>
@@ -1004,10 +953,10 @@
           <w:noProof/>
         </w:rPr>
         <w:drawing>
-          <wp:inline distT="0" distB="0" distL="0" distR="0" wp14:anchorId="3CDC39D2" wp14:editId="1B26FFA3">
-            <wp:extent cx="5760720" cy="2131695"/>
-            <wp:effectExtent l="0" t="0" r="0" b="1905"/>
-            <wp:docPr id="9" name="Afbeelding 9"/>
+          <wp:inline distT="0" distB="0" distL="0" distR="0">
+            <wp:extent cx="5760720" cy="4310907"/>
+            <wp:effectExtent l="0" t="0" r="0" b="0"/>
+            <wp:docPr id="5" name="Afbeelding 5" descr="https://i.gyazo.com/5f6b2deb9cac41d4895ac4a53fc4ef9a.png"/>
             <wp:cNvGraphicFramePr>
               <a:graphicFrameLocks xmlns:a="http://schemas.openxmlformats.org/drawingml/2006/main" noChangeAspect="1"/>
             </wp:cNvGraphicFramePr>
@@ -1015,23 +964,36 @@
               <a:graphicData uri="http://schemas.openxmlformats.org/drawingml/2006/picture">
                 <pic:pic xmlns:pic="http://schemas.openxmlformats.org/drawingml/2006/picture">
                   <pic:nvPicPr>
-                    <pic:cNvPr id="1" name=""/>
-                    <pic:cNvPicPr/>
+                    <pic:cNvPr id="0" name="Picture 1" descr="https://i.gyazo.com/5f6b2deb9cac41d4895ac4a53fc4ef9a.png"/>
+                    <pic:cNvPicPr>
+                      <a:picLocks noChangeAspect="1" noChangeArrowheads="1"/>
+                    </pic:cNvPicPr>
                   </pic:nvPicPr>
                   <pic:blipFill>
-                    <a:blip r:embed="rId5"/>
+                    <a:blip r:embed="rId5">
+                      <a:extLst>
+                        <a:ext uri="{28A0092B-C50C-407E-A947-70E740481C1C}">
+                          <a14:useLocalDpi xmlns:a14="http://schemas.microsoft.com/office/drawing/2010/main" val="0"/>
+                        </a:ext>
+                      </a:extLst>
+                    </a:blip>
+                    <a:srcRect/>
                     <a:stretch>
                       <a:fillRect/>
                     </a:stretch>
                   </pic:blipFill>
-                  <pic:spPr>
+                  <pic:spPr bwMode="auto">
                     <a:xfrm>
                       <a:off x="0" y="0"/>
-                      <a:ext cx="5760720" cy="2131695"/>
+                      <a:ext cx="5760720" cy="4310907"/>
                     </a:xfrm>
                     <a:prstGeom prst="rect">
                       <a:avLst/>
                     </a:prstGeom>
+                    <a:noFill/>
+                    <a:ln>
+                      <a:noFill/>
+                    </a:ln>
                   </pic:spPr>
                 </pic:pic>
               </a:graphicData>
@@ -1043,28 +1005,48 @@
     <w:p>
       <w:pPr>
         <w:rPr>
-          <w:b/>
-          <w:color w:val="A5A5A5" w:themeColor="accent3"/>
-          <w:lang w:val="en-US"/>
-        </w:rPr>
-      </w:pPr>
-      <w:proofErr w:type="spellStart"/>
-      <w:r>
-        <w:rPr>
-          <w:b/>
-          <w:color w:val="A5A5A5" w:themeColor="accent3"/>
-          <w:lang w:val="en-US"/>
-        </w:rPr>
-        <w:t>Dns</w:t>
-      </w:r>
-      <w:proofErr w:type="spellEnd"/>
-      <w:r>
-        <w:rPr>
-          <w:b/>
-          <w:color w:val="A5A5A5" w:themeColor="accent3"/>
-          <w:lang w:val="en-US"/>
-        </w:rPr>
-        <w:t xml:space="preserve"> to eth1 of Router2:</w:t>
+          <w:color w:val="A5A5A5" w:themeColor="accent3"/>
+          <w:lang w:val="en-US"/>
+        </w:rPr>
+      </w:pPr>
+    </w:p>
+    <w:p>
+      <w:pPr>
+        <w:rPr>
+          <w:lang w:val="en-US"/>
+        </w:rPr>
+      </w:pPr>
+    </w:p>
+    <w:p>
+      <w:pPr>
+        <w:rPr>
+          <w:color w:val="A5A5A5" w:themeColor="accent3"/>
+          <w:lang w:val="en-US"/>
+        </w:rPr>
+      </w:pPr>
+      <w:r>
+        <w:rPr>
+          <w:color w:val="A5A5A5" w:themeColor="accent3"/>
+          <w:lang w:val="en-US"/>
+        </w:rPr>
+        <w:t>For each of the 3 subnetworks provide a screenshot for a successful ping between two nodes of the subnetwork.</w:t>
+      </w:r>
+    </w:p>
+    <w:p>
+      <w:pPr>
+        <w:rPr>
+          <w:b/>
+          <w:color w:val="A5A5A5" w:themeColor="accent3"/>
+          <w:lang w:val="en-US"/>
+        </w:rPr>
+      </w:pPr>
+      <w:r>
+        <w:rPr>
+          <w:b/>
+          <w:color w:val="A5A5A5" w:themeColor="accent3"/>
+          <w:lang w:val="en-US"/>
+        </w:rPr>
+        <w:t>Laptop to eth0 of Router1:</w:t>
       </w:r>
     </w:p>
     <w:p>
@@ -1080,10 +1062,10 @@
           <w:noProof/>
         </w:rPr>
         <w:drawing>
-          <wp:inline distT="0" distB="0" distL="0" distR="0" wp14:anchorId="6E6DDEFF" wp14:editId="6ADA0745">
-            <wp:extent cx="5760720" cy="2061210"/>
-            <wp:effectExtent l="0" t="0" r="0" b="0"/>
-            <wp:docPr id="10" name="Afbeelding 10"/>
+          <wp:inline distT="0" distB="0" distL="0" distR="0" wp14:anchorId="3CDC39D2" wp14:editId="1B26FFA3">
+            <wp:extent cx="5760720" cy="2131695"/>
+            <wp:effectExtent l="0" t="0" r="0" b="1905"/>
+            <wp:docPr id="9" name="Afbeelding 9"/>
             <wp:cNvGraphicFramePr>
               <a:graphicFrameLocks xmlns:a="http://schemas.openxmlformats.org/drawingml/2006/main" noChangeAspect="1"/>
             </wp:cNvGraphicFramePr>
@@ -1103,7 +1085,7 @@
                   <pic:spPr>
                     <a:xfrm>
                       <a:off x="0" y="0"/>
-                      <a:ext cx="5760720" cy="2061210"/>
+                      <a:ext cx="5760720" cy="2131695"/>
                     </a:xfrm>
                     <a:prstGeom prst="rect">
                       <a:avLst/>
@@ -1133,94 +1115,24 @@
           <w:lang w:val="en-US"/>
         </w:rPr>
       </w:pPr>
-    </w:p>
-    <w:p>
-      <w:pPr>
-        <w:rPr>
-          <w:b/>
-          <w:color w:val="A5A5A5" w:themeColor="accent3"/>
-          <w:lang w:val="en-US"/>
-        </w:rPr>
-      </w:pPr>
-    </w:p>
-    <w:p>
-      <w:pPr>
-        <w:rPr>
-          <w:b/>
-          <w:color w:val="A5A5A5" w:themeColor="accent3"/>
-          <w:lang w:val="en-US"/>
-        </w:rPr>
-      </w:pPr>
-    </w:p>
-    <w:p>
-      <w:pPr>
-        <w:rPr>
-          <w:b/>
-          <w:color w:val="A5A5A5" w:themeColor="accent3"/>
-          <w:lang w:val="en-US"/>
-        </w:rPr>
-      </w:pPr>
-    </w:p>
-    <w:p>
-      <w:pPr>
-        <w:rPr>
-          <w:b/>
-          <w:color w:val="A5A5A5" w:themeColor="accent3"/>
-          <w:lang w:val="en-US"/>
-        </w:rPr>
-      </w:pPr>
-    </w:p>
-    <w:p>
-      <w:pPr>
-        <w:rPr>
-          <w:b/>
-          <w:color w:val="A5A5A5" w:themeColor="accent3"/>
-          <w:lang w:val="en-US"/>
-        </w:rPr>
-      </w:pPr>
-    </w:p>
-    <w:p>
-      <w:pPr>
-        <w:rPr>
-          <w:b/>
-          <w:color w:val="A5A5A5" w:themeColor="accent3"/>
-          <w:lang w:val="en-US"/>
-        </w:rPr>
-      </w:pPr>
-    </w:p>
-    <w:p>
-      <w:pPr>
-        <w:rPr>
-          <w:b/>
-          <w:color w:val="A5A5A5" w:themeColor="accent3"/>
-          <w:lang w:val="en-US"/>
-        </w:rPr>
-      </w:pPr>
-    </w:p>
-    <w:p>
-      <w:pPr>
-        <w:rPr>
-          <w:b/>
-          <w:color w:val="A5A5A5" w:themeColor="accent3"/>
-          <w:lang w:val="en-US"/>
-        </w:rPr>
-      </w:pPr>
-    </w:p>
-    <w:p>
-      <w:pPr>
-        <w:rPr>
-          <w:b/>
-          <w:color w:val="A5A5A5" w:themeColor="accent3"/>
-          <w:lang w:val="en-US"/>
-        </w:rPr>
-      </w:pPr>
-      <w:r>
-        <w:rPr>
-          <w:b/>
-          <w:color w:val="A5A5A5" w:themeColor="accent3"/>
-          <w:lang w:val="en-US"/>
-        </w:rPr>
-        <w:t>Webserver to eth0 of Router2:</w:t>
+      <w:proofErr w:type="spellStart"/>
+      <w:r>
+        <w:rPr>
+          <w:b/>
+          <w:color w:val="A5A5A5" w:themeColor="accent3"/>
+          <w:lang w:val="en-US"/>
+        </w:rPr>
+        <w:lastRenderedPageBreak/>
+        <w:t>Dns</w:t>
+      </w:r>
+      <w:proofErr w:type="spellEnd"/>
+      <w:r>
+        <w:rPr>
+          <w:b/>
+          <w:color w:val="A5A5A5" w:themeColor="accent3"/>
+          <w:lang w:val="en-US"/>
+        </w:rPr>
+        <w:t xml:space="preserve"> to eth1 of Router2:</w:t>
       </w:r>
     </w:p>
     <w:p>
@@ -1236,10 +1148,10 @@
           <w:noProof/>
         </w:rPr>
         <w:drawing>
-          <wp:inline distT="0" distB="0" distL="0" distR="0" wp14:anchorId="315C44E5" wp14:editId="260A220F">
-            <wp:extent cx="5760720" cy="2088515"/>
-            <wp:effectExtent l="0" t="0" r="0" b="6985"/>
-            <wp:docPr id="11" name="Afbeelding 11"/>
+          <wp:inline distT="0" distB="0" distL="0" distR="0" wp14:anchorId="6E6DDEFF" wp14:editId="6ADA0745">
+            <wp:extent cx="5760720" cy="2061210"/>
+            <wp:effectExtent l="0" t="0" r="0" b="0"/>
+            <wp:docPr id="10" name="Afbeelding 10"/>
             <wp:cNvGraphicFramePr>
               <a:graphicFrameLocks xmlns:a="http://schemas.openxmlformats.org/drawingml/2006/main" noChangeAspect="1"/>
             </wp:cNvGraphicFramePr>
@@ -1259,7 +1171,7 @@
                   <pic:spPr>
                     <a:xfrm>
                       <a:off x="0" y="0"/>
-                      <a:ext cx="5760720" cy="2088515"/>
+                      <a:ext cx="5760720" cy="2061210"/>
                     </a:xfrm>
                     <a:prstGeom prst="rect">
                       <a:avLst/>
@@ -1280,105 +1192,111 @@
           <w:lang w:val="en-US"/>
         </w:rPr>
       </w:pPr>
-      <w:r>
-        <w:rPr>
-          <w:b/>
-          <w:color w:val="A5A5A5" w:themeColor="accent3"/>
-          <w:lang w:val="en-US"/>
-        </w:rPr>
-        <w:br w:type="page"/>
-      </w:r>
-    </w:p>
-    <w:p>
-      <w:pPr>
-        <w:rPr>
-          <w:lang w:val="en-US"/>
-        </w:rPr>
-      </w:pPr>
-    </w:p>
-    <w:p>
-      <w:pPr>
-        <w:rPr>
-          <w:lang w:val="en-US"/>
-        </w:rPr>
-      </w:pPr>
-      <w:r>
-        <w:rPr>
-          <w:lang w:val="en-US"/>
-        </w:rPr>
-        <w:t xml:space="preserve">Task 3: </w:t>
-      </w:r>
-    </w:p>
-    <w:p>
-      <w:pPr>
-        <w:rPr>
-          <w:b/>
-          <w:color w:val="A5A5A5" w:themeColor="accent3"/>
-          <w:lang w:val="en-US"/>
-        </w:rPr>
-      </w:pPr>
-      <w:r>
-        <w:rPr>
-          <w:b/>
-          <w:color w:val="A5A5A5" w:themeColor="accent3"/>
-          <w:lang w:val="en-US"/>
-        </w:rPr>
-        <w:t>Provide screenshots of the following successful IPv6 pings:</w:t>
-      </w:r>
-    </w:p>
-    <w:p>
-      <w:pPr>
-        <w:pStyle w:val="Lijstalinea"/>
-        <w:numPr>
-          <w:ilvl w:val="0"/>
-          <w:numId w:val="1"/>
-        </w:numPr>
-        <w:rPr>
-          <w:b/>
-          <w:color w:val="A5A5A5" w:themeColor="accent3"/>
-        </w:rPr>
-      </w:pPr>
-      <w:r>
-        <w:rPr>
-          <w:b/>
-          <w:i/>
-          <w:color w:val="A5A5A5" w:themeColor="accent3"/>
-        </w:rPr>
-        <w:t>Laptop</w:t>
-      </w:r>
-      <w:r>
-        <w:rPr>
-          <w:b/>
-          <w:color w:val="A5A5A5" w:themeColor="accent3"/>
-        </w:rPr>
-        <w:t xml:space="preserve"> to </w:t>
-      </w:r>
-      <w:proofErr w:type="spellStart"/>
-      <w:r>
-        <w:rPr>
-          <w:b/>
-          <w:i/>
-          <w:color w:val="A5A5A5" w:themeColor="accent3"/>
-        </w:rPr>
-        <w:t>WebServer</w:t>
-      </w:r>
-      <w:proofErr w:type="spellEnd"/>
-    </w:p>
-    <w:p>
-      <w:pPr>
-        <w:ind w:left="360"/>
-        <w:rPr>
-          <w:b/>
-          <w:color w:val="A5A5A5" w:themeColor="accent3"/>
-        </w:rPr>
-      </w:pPr>
-    </w:p>
-    <w:p>
-      <w:pPr>
-        <w:ind w:left="360"/>
-        <w:rPr>
-          <w:b/>
-          <w:color w:val="A5A5A5" w:themeColor="accent3"/>
+    </w:p>
+    <w:p>
+      <w:pPr>
+        <w:rPr>
+          <w:b/>
+          <w:color w:val="A5A5A5" w:themeColor="accent3"/>
+          <w:lang w:val="en-US"/>
+        </w:rPr>
+      </w:pPr>
+    </w:p>
+    <w:p>
+      <w:pPr>
+        <w:rPr>
+          <w:b/>
+          <w:color w:val="A5A5A5" w:themeColor="accent3"/>
+          <w:lang w:val="en-US"/>
+        </w:rPr>
+      </w:pPr>
+    </w:p>
+    <w:p>
+      <w:pPr>
+        <w:rPr>
+          <w:b/>
+          <w:color w:val="A5A5A5" w:themeColor="accent3"/>
+          <w:lang w:val="en-US"/>
+        </w:rPr>
+      </w:pPr>
+    </w:p>
+    <w:p>
+      <w:pPr>
+        <w:rPr>
+          <w:b/>
+          <w:color w:val="A5A5A5" w:themeColor="accent3"/>
+          <w:lang w:val="en-US"/>
+        </w:rPr>
+      </w:pPr>
+    </w:p>
+    <w:p>
+      <w:pPr>
+        <w:rPr>
+          <w:b/>
+          <w:color w:val="A5A5A5" w:themeColor="accent3"/>
+          <w:lang w:val="en-US"/>
+        </w:rPr>
+      </w:pPr>
+    </w:p>
+    <w:p>
+      <w:pPr>
+        <w:rPr>
+          <w:b/>
+          <w:color w:val="A5A5A5" w:themeColor="accent3"/>
+          <w:lang w:val="en-US"/>
+        </w:rPr>
+      </w:pPr>
+    </w:p>
+    <w:p>
+      <w:pPr>
+        <w:rPr>
+          <w:b/>
+          <w:color w:val="A5A5A5" w:themeColor="accent3"/>
+          <w:lang w:val="en-US"/>
+        </w:rPr>
+      </w:pPr>
+    </w:p>
+    <w:p>
+      <w:pPr>
+        <w:rPr>
+          <w:b/>
+          <w:color w:val="A5A5A5" w:themeColor="accent3"/>
+          <w:lang w:val="en-US"/>
+        </w:rPr>
+      </w:pPr>
+    </w:p>
+    <w:p>
+      <w:pPr>
+        <w:rPr>
+          <w:b/>
+          <w:color w:val="A5A5A5" w:themeColor="accent3"/>
+          <w:lang w:val="en-US"/>
+        </w:rPr>
+      </w:pPr>
+    </w:p>
+    <w:p>
+      <w:pPr>
+        <w:rPr>
+          <w:b/>
+          <w:color w:val="A5A5A5" w:themeColor="accent3"/>
+          <w:lang w:val="en-US"/>
+        </w:rPr>
+      </w:pPr>
+      <w:r>
+        <w:rPr>
+          <w:b/>
+          <w:color w:val="A5A5A5" w:themeColor="accent3"/>
+          <w:lang w:val="en-US"/>
+        </w:rPr>
+        <w:t>Webserver to eth0 of Router2:</w:t>
+      </w:r>
+    </w:p>
+    <w:p>
+      <w:pPr>
+        <w:rPr>
+          <w:b/>
+          <w:color w:val="A5A5A5" w:themeColor="accent3"/>
+          <w:lang w:val="en-US"/>
         </w:rPr>
       </w:pPr>
       <w:r>
@@ -1386,10 +1304,10 @@
           <w:noProof/>
         </w:rPr>
         <w:drawing>
-          <wp:inline distT="0" distB="0" distL="0" distR="0" wp14:anchorId="306E1A64" wp14:editId="724C67AA">
-            <wp:extent cx="5760720" cy="2026285"/>
-            <wp:effectExtent l="0" t="0" r="0" b="0"/>
-            <wp:docPr id="1" name="Afbeelding 1"/>
+          <wp:inline distT="0" distB="0" distL="0" distR="0" wp14:anchorId="315C44E5" wp14:editId="260A220F">
+            <wp:extent cx="5760720" cy="2088515"/>
+            <wp:effectExtent l="0" t="0" r="0" b="6985"/>
+            <wp:docPr id="11" name="Afbeelding 11"/>
             <wp:cNvGraphicFramePr>
               <a:graphicFrameLocks xmlns:a="http://schemas.openxmlformats.org/drawingml/2006/main" noChangeAspect="1"/>
             </wp:cNvGraphicFramePr>
@@ -1409,7 +1327,7 @@
                   <pic:spPr>
                     <a:xfrm>
                       <a:off x="0" y="0"/>
-                      <a:ext cx="5760720" cy="2026285"/>
+                      <a:ext cx="5760720" cy="2088515"/>
                     </a:xfrm>
                     <a:prstGeom prst="rect">
                       <a:avLst/>
@@ -1424,12 +1342,57 @@
     </w:p>
     <w:p>
       <w:pPr>
-        <w:ind w:left="360"/>
-        <w:rPr>
-          <w:b/>
-          <w:color w:val="A5A5A5" w:themeColor="accent3"/>
-        </w:rPr>
-      </w:pPr>
+        <w:rPr>
+          <w:b/>
+          <w:color w:val="A5A5A5" w:themeColor="accent3"/>
+          <w:lang w:val="en-US"/>
+        </w:rPr>
+      </w:pPr>
+      <w:r>
+        <w:rPr>
+          <w:b/>
+          <w:color w:val="A5A5A5" w:themeColor="accent3"/>
+          <w:lang w:val="en-US"/>
+        </w:rPr>
+        <w:br w:type="page"/>
+      </w:r>
+    </w:p>
+    <w:p>
+      <w:pPr>
+        <w:rPr>
+          <w:lang w:val="en-US"/>
+        </w:rPr>
+      </w:pPr>
+    </w:p>
+    <w:p>
+      <w:pPr>
+        <w:rPr>
+          <w:lang w:val="en-US"/>
+        </w:rPr>
+      </w:pPr>
+      <w:r>
+        <w:rPr>
+          <w:lang w:val="en-US"/>
+        </w:rPr>
+        <w:t xml:space="preserve">Task 3: </w:t>
+      </w:r>
+    </w:p>
+    <w:p>
+      <w:pPr>
+        <w:rPr>
+          <w:b/>
+          <w:color w:val="A5A5A5" w:themeColor="accent3"/>
+          <w:lang w:val="en-US"/>
+        </w:rPr>
+      </w:pPr>
+      <w:r>
+        <w:rPr>
+          <w:b/>
+          <w:color w:val="A5A5A5" w:themeColor="accent3"/>
+          <w:lang w:val="en-US"/>
+        </w:rPr>
+        <w:t>Provide screenshots of the following successful IPv6 pings:</w:t>
+      </w:r>
     </w:p>
     <w:p>
       <w:pPr>
@@ -1443,6 +1406,21 @@
           <w:color w:val="A5A5A5" w:themeColor="accent3"/>
         </w:rPr>
       </w:pPr>
+      <w:r>
+        <w:rPr>
+          <w:b/>
+          <w:i/>
+          <w:color w:val="A5A5A5" w:themeColor="accent3"/>
+        </w:rPr>
+        <w:t>Laptop</w:t>
+      </w:r>
+      <w:r>
+        <w:rPr>
+          <w:b/>
+          <w:color w:val="A5A5A5" w:themeColor="accent3"/>
+        </w:rPr>
+        <w:t xml:space="preserve"> to </w:t>
+      </w:r>
       <w:proofErr w:type="spellStart"/>
       <w:r>
         <w:rPr>
@@ -1450,37 +1428,22 @@
           <w:i/>
           <w:color w:val="A5A5A5" w:themeColor="accent3"/>
         </w:rPr>
-        <w:t>DnsServer</w:t>
+        <w:t>WebServer</w:t>
       </w:r>
       <w:proofErr w:type="spellEnd"/>
-      <w:r>
-        <w:rPr>
-          <w:b/>
-          <w:color w:val="A5A5A5" w:themeColor="accent3"/>
-        </w:rPr>
-        <w:t xml:space="preserve"> to </w:t>
-      </w:r>
-      <w:r>
-        <w:rPr>
-          <w:b/>
-          <w:i/>
-          <w:color w:val="A5A5A5" w:themeColor="accent3"/>
-        </w:rPr>
-        <w:t>Laptop</w:t>
-      </w:r>
-    </w:p>
-    <w:p>
-      <w:pPr>
-        <w:pStyle w:val="Lijstalinea"/>
-        <w:rPr>
-          <w:b/>
-          <w:color w:val="A5A5A5" w:themeColor="accent3"/>
-        </w:rPr>
-      </w:pPr>
-    </w:p>
-    <w:p>
-      <w:pPr>
-        <w:pStyle w:val="Lijstalinea"/>
+    </w:p>
+    <w:p>
+      <w:pPr>
+        <w:ind w:left="360"/>
+        <w:rPr>
+          <w:b/>
+          <w:color w:val="A5A5A5" w:themeColor="accent3"/>
+        </w:rPr>
+      </w:pPr>
+    </w:p>
+    <w:p>
+      <w:pPr>
+        <w:ind w:left="360"/>
         <w:rPr>
           <w:b/>
           <w:color w:val="A5A5A5" w:themeColor="accent3"/>
@@ -1491,10 +1454,10 @@
           <w:noProof/>
         </w:rPr>
         <w:drawing>
-          <wp:inline distT="0" distB="0" distL="0" distR="0" wp14:anchorId="6EF83AE0" wp14:editId="1A8B24B1">
-            <wp:extent cx="5760720" cy="2031365"/>
-            <wp:effectExtent l="0" t="0" r="0" b="6985"/>
-            <wp:docPr id="2" name="Afbeelding 2"/>
+          <wp:inline distT="0" distB="0" distL="0" distR="0" wp14:anchorId="306E1A64" wp14:editId="724C67AA">
+            <wp:extent cx="5760720" cy="2026285"/>
+            <wp:effectExtent l="0" t="0" r="0" b="0"/>
+            <wp:docPr id="1" name="Afbeelding 1"/>
             <wp:cNvGraphicFramePr>
               <a:graphicFrameLocks xmlns:a="http://schemas.openxmlformats.org/drawingml/2006/main" noChangeAspect="1"/>
             </wp:cNvGraphicFramePr>
@@ -1514,7 +1477,7 @@
                   <pic:spPr>
                     <a:xfrm>
                       <a:off x="0" y="0"/>
-                      <a:ext cx="5760720" cy="2031365"/>
+                      <a:ext cx="5760720" cy="2026285"/>
                     </a:xfrm>
                     <a:prstGeom prst="rect">
                       <a:avLst/>
@@ -1529,124 +1492,7 @@
     </w:p>
     <w:p>
       <w:pPr>
-        <w:pStyle w:val="Lijstalinea"/>
-        <w:rPr>
-          <w:b/>
-          <w:color w:val="A5A5A5" w:themeColor="accent3"/>
-        </w:rPr>
-      </w:pPr>
-    </w:p>
-    <w:p>
-      <w:pPr>
-        <w:pStyle w:val="Lijstalinea"/>
-        <w:rPr>
-          <w:b/>
-          <w:color w:val="A5A5A5" w:themeColor="accent3"/>
-        </w:rPr>
-      </w:pPr>
-    </w:p>
-    <w:p>
-      <w:pPr>
-        <w:pStyle w:val="Lijstalinea"/>
-        <w:rPr>
-          <w:b/>
-          <w:color w:val="A5A5A5" w:themeColor="accent3"/>
-        </w:rPr>
-      </w:pPr>
-    </w:p>
-    <w:p>
-      <w:pPr>
-        <w:pStyle w:val="Lijstalinea"/>
-        <w:rPr>
-          <w:b/>
-          <w:color w:val="A5A5A5" w:themeColor="accent3"/>
-        </w:rPr>
-      </w:pPr>
-    </w:p>
-    <w:p>
-      <w:pPr>
-        <w:pStyle w:val="Lijstalinea"/>
-        <w:rPr>
-          <w:b/>
-          <w:color w:val="A5A5A5" w:themeColor="accent3"/>
-        </w:rPr>
-      </w:pPr>
-    </w:p>
-    <w:p>
-      <w:pPr>
-        <w:pStyle w:val="Lijstalinea"/>
-        <w:rPr>
-          <w:b/>
-          <w:color w:val="A5A5A5" w:themeColor="accent3"/>
-        </w:rPr>
-      </w:pPr>
-    </w:p>
-    <w:p>
-      <w:pPr>
-        <w:pStyle w:val="Lijstalinea"/>
-        <w:rPr>
-          <w:b/>
-          <w:color w:val="A5A5A5" w:themeColor="accent3"/>
-        </w:rPr>
-      </w:pPr>
-    </w:p>
-    <w:p>
-      <w:pPr>
-        <w:pStyle w:val="Lijstalinea"/>
-        <w:rPr>
-          <w:b/>
-          <w:color w:val="A5A5A5" w:themeColor="accent3"/>
-        </w:rPr>
-      </w:pPr>
-    </w:p>
-    <w:p>
-      <w:pPr>
-        <w:pStyle w:val="Lijstalinea"/>
-        <w:rPr>
-          <w:b/>
-          <w:color w:val="A5A5A5" w:themeColor="accent3"/>
-        </w:rPr>
-      </w:pPr>
-    </w:p>
-    <w:p>
-      <w:pPr>
-        <w:pStyle w:val="Lijstalinea"/>
-        <w:rPr>
-          <w:b/>
-          <w:color w:val="A5A5A5" w:themeColor="accent3"/>
-        </w:rPr>
-      </w:pPr>
-    </w:p>
-    <w:p>
-      <w:pPr>
-        <w:pStyle w:val="Lijstalinea"/>
-        <w:rPr>
-          <w:b/>
-          <w:color w:val="A5A5A5" w:themeColor="accent3"/>
-        </w:rPr>
-      </w:pPr>
-    </w:p>
-    <w:p>
-      <w:pPr>
-        <w:pStyle w:val="Lijstalinea"/>
-        <w:rPr>
-          <w:b/>
-          <w:color w:val="A5A5A5" w:themeColor="accent3"/>
-        </w:rPr>
-      </w:pPr>
-    </w:p>
-    <w:p>
-      <w:pPr>
-        <w:pStyle w:val="Lijstalinea"/>
-        <w:rPr>
-          <w:b/>
-          <w:color w:val="A5A5A5" w:themeColor="accent3"/>
-        </w:rPr>
-      </w:pPr>
-    </w:p>
-    <w:p>
-      <w:pPr>
-        <w:pStyle w:val="Lijstalinea"/>
+        <w:ind w:left="360"/>
         <w:rPr>
           <w:b/>
           <w:color w:val="A5A5A5" w:themeColor="accent3"/>
@@ -1661,6 +1507,7 @@
           <w:numId w:val="1"/>
         </w:numPr>
         <w:rPr>
+          <w:b/>
           <w:color w:val="A5A5A5" w:themeColor="accent3"/>
         </w:rPr>
       </w:pPr>
@@ -1671,7 +1518,6 @@
           <w:i/>
           <w:color w:val="A5A5A5" w:themeColor="accent3"/>
         </w:rPr>
-        <w:lastRenderedPageBreak/>
         <w:t>DnsServer</w:t>
       </w:r>
       <w:proofErr w:type="spellEnd"/>
@@ -1682,26 +1528,29 @@
         </w:rPr>
         <w:t xml:space="preserve"> to </w:t>
       </w:r>
-      <w:proofErr w:type="spellStart"/>
-      <w:r>
-        <w:rPr>
-          <w:b/>
-          <w:color w:val="A5A5A5" w:themeColor="accent3"/>
-        </w:rPr>
-        <w:t>WebServer</w:t>
-      </w:r>
-      <w:proofErr w:type="spellEnd"/>
-      <w:r>
-        <w:rPr>
-          <w:color w:val="A5A5A5" w:themeColor="accent3"/>
-        </w:rPr>
-        <w:t xml:space="preserve"> </w:t>
+      <w:r>
+        <w:rPr>
+          <w:b/>
+          <w:i/>
+          <w:color w:val="A5A5A5" w:themeColor="accent3"/>
+        </w:rPr>
+        <w:t>Laptop</w:t>
       </w:r>
     </w:p>
     <w:p>
       <w:pPr>
         <w:pStyle w:val="Lijstalinea"/>
         <w:rPr>
+          <w:b/>
+          <w:color w:val="A5A5A5" w:themeColor="accent3"/>
+        </w:rPr>
+      </w:pPr>
+    </w:p>
+    <w:p>
+      <w:pPr>
+        <w:pStyle w:val="Lijstalinea"/>
+        <w:rPr>
+          <w:b/>
           <w:color w:val="A5A5A5" w:themeColor="accent3"/>
         </w:rPr>
       </w:pPr>
@@ -1710,10 +1559,10 @@
           <w:noProof/>
         </w:rPr>
         <w:drawing>
-          <wp:inline distT="0" distB="0" distL="0" distR="0" wp14:anchorId="048125EE" wp14:editId="64EBA36E">
-            <wp:extent cx="5760720" cy="2018665"/>
-            <wp:effectExtent l="0" t="0" r="0" b="635"/>
-            <wp:docPr id="3" name="Afbeelding 3"/>
+          <wp:inline distT="0" distB="0" distL="0" distR="0" wp14:anchorId="6EF83AE0" wp14:editId="1A8B24B1">
+            <wp:extent cx="5760720" cy="2031365"/>
+            <wp:effectExtent l="0" t="0" r="0" b="6985"/>
+            <wp:docPr id="2" name="Afbeelding 2"/>
             <wp:cNvGraphicFramePr>
               <a:graphicFrameLocks xmlns:a="http://schemas.openxmlformats.org/drawingml/2006/main" noChangeAspect="1"/>
             </wp:cNvGraphicFramePr>
@@ -1733,7 +1582,7 @@
                   <pic:spPr>
                     <a:xfrm>
                       <a:off x="0" y="0"/>
-                      <a:ext cx="5760720" cy="2018665"/>
+                      <a:ext cx="5760720" cy="2031365"/>
                     </a:xfrm>
                     <a:prstGeom prst="rect">
                       <a:avLst/>
@@ -1750,6 +1599,7 @@
       <w:pPr>
         <w:pStyle w:val="Lijstalinea"/>
         <w:rPr>
+          <w:b/>
           <w:color w:val="A5A5A5" w:themeColor="accent3"/>
         </w:rPr>
       </w:pPr>
@@ -1758,6 +1608,7 @@
       <w:pPr>
         <w:pStyle w:val="Lijstalinea"/>
         <w:rPr>
+          <w:b/>
           <w:color w:val="A5A5A5" w:themeColor="accent3"/>
         </w:rPr>
       </w:pPr>
@@ -1766,6 +1617,7 @@
       <w:pPr>
         <w:pStyle w:val="Lijstalinea"/>
         <w:rPr>
+          <w:b/>
           <w:color w:val="A5A5A5" w:themeColor="accent3"/>
         </w:rPr>
       </w:pPr>
@@ -1774,72 +1626,151 @@
       <w:pPr>
         <w:pStyle w:val="Lijstalinea"/>
         <w:rPr>
-          <w:color w:val="A5A5A5" w:themeColor="accent3"/>
-        </w:rPr>
-      </w:pPr>
-    </w:p>
-    <w:p>
-      <w:pPr>
-        <w:rPr>
-          <w:b/>
-          <w:color w:val="A5A5A5" w:themeColor="accent3"/>
-          <w:lang w:val="en-US"/>
-        </w:rPr>
-      </w:pPr>
-      <w:r>
-        <w:rPr>
-          <w:b/>
-          <w:color w:val="A5A5A5" w:themeColor="accent3"/>
-          <w:lang w:val="en-US"/>
-        </w:rPr>
-        <w:t>Explain how your automatic IPv6 addresses were formed based on one example autoconfigured IPv6 address.</w:t>
-      </w:r>
-    </w:p>
-    <w:p>
-      <w:pPr>
-        <w:rPr>
-          <w:lang w:val="en-US"/>
-        </w:rPr>
-      </w:pPr>
-      <w:r>
-        <w:rPr>
-          <w:lang w:val="en-US"/>
-        </w:rPr>
-        <w:t xml:space="preserve">in the </w:t>
-      </w:r>
+          <w:b/>
+          <w:color w:val="A5A5A5" w:themeColor="accent3"/>
+        </w:rPr>
+      </w:pPr>
+    </w:p>
+    <w:p>
+      <w:pPr>
+        <w:pStyle w:val="Lijstalinea"/>
+        <w:rPr>
+          <w:b/>
+          <w:color w:val="A5A5A5" w:themeColor="accent3"/>
+        </w:rPr>
+      </w:pPr>
+    </w:p>
+    <w:p>
+      <w:pPr>
+        <w:pStyle w:val="Lijstalinea"/>
+        <w:rPr>
+          <w:b/>
+          <w:color w:val="A5A5A5" w:themeColor="accent3"/>
+        </w:rPr>
+      </w:pPr>
+    </w:p>
+    <w:p>
+      <w:pPr>
+        <w:pStyle w:val="Lijstalinea"/>
+        <w:rPr>
+          <w:b/>
+          <w:color w:val="A5A5A5" w:themeColor="accent3"/>
+        </w:rPr>
+      </w:pPr>
+    </w:p>
+    <w:p>
+      <w:pPr>
+        <w:pStyle w:val="Lijstalinea"/>
+        <w:rPr>
+          <w:b/>
+          <w:color w:val="A5A5A5" w:themeColor="accent3"/>
+        </w:rPr>
+      </w:pPr>
+    </w:p>
+    <w:p>
+      <w:pPr>
+        <w:pStyle w:val="Lijstalinea"/>
+        <w:rPr>
+          <w:b/>
+          <w:color w:val="A5A5A5" w:themeColor="accent3"/>
+        </w:rPr>
+      </w:pPr>
+    </w:p>
+    <w:p>
+      <w:pPr>
+        <w:pStyle w:val="Lijstalinea"/>
+        <w:rPr>
+          <w:b/>
+          <w:color w:val="A5A5A5" w:themeColor="accent3"/>
+        </w:rPr>
+      </w:pPr>
+    </w:p>
+    <w:p>
+      <w:pPr>
+        <w:pStyle w:val="Lijstalinea"/>
+        <w:rPr>
+          <w:b/>
+          <w:color w:val="A5A5A5" w:themeColor="accent3"/>
+        </w:rPr>
+      </w:pPr>
+    </w:p>
+    <w:p>
+      <w:pPr>
+        <w:pStyle w:val="Lijstalinea"/>
+        <w:rPr>
+          <w:b/>
+          <w:color w:val="A5A5A5" w:themeColor="accent3"/>
+        </w:rPr>
+      </w:pPr>
+    </w:p>
+    <w:p>
+      <w:pPr>
+        <w:pStyle w:val="Lijstalinea"/>
+        <w:rPr>
+          <w:b/>
+          <w:color w:val="A5A5A5" w:themeColor="accent3"/>
+        </w:rPr>
+      </w:pPr>
+    </w:p>
+    <w:p>
+      <w:pPr>
+        <w:pStyle w:val="Lijstalinea"/>
+        <w:rPr>
+          <w:b/>
+          <w:color w:val="A5A5A5" w:themeColor="accent3"/>
+        </w:rPr>
+      </w:pPr>
+    </w:p>
+    <w:p>
+      <w:pPr>
+        <w:pStyle w:val="Lijstalinea"/>
+        <w:numPr>
+          <w:ilvl w:val="0"/>
+          <w:numId w:val="1"/>
+        </w:numPr>
+        <w:rPr>
+          <w:color w:val="A5A5A5" w:themeColor="accent3"/>
+        </w:rPr>
+      </w:pPr>
       <w:proofErr w:type="spellStart"/>
       <w:r>
         <w:rPr>
-          <w:lang w:val="en-US"/>
-        </w:rPr>
-        <w:t>radvd.conf</w:t>
+          <w:b/>
+          <w:i/>
+          <w:color w:val="A5A5A5" w:themeColor="accent3"/>
+        </w:rPr>
+        <w:lastRenderedPageBreak/>
+        <w:t>DnsServer</w:t>
       </w:r>
       <w:proofErr w:type="spellEnd"/>
       <w:r>
         <w:rPr>
-          <w:lang w:val="en-US"/>
-        </w:rPr>
-        <w:t xml:space="preserve"> file, we gave every eth interface a network prefix like the following </w:t>
+          <w:b/>
+          <w:color w:val="A5A5A5" w:themeColor="accent3"/>
+        </w:rPr>
+        <w:t xml:space="preserve"> to </w:t>
       </w:r>
       <w:proofErr w:type="spellStart"/>
       <w:r>
         <w:rPr>
-          <w:lang w:val="en-US"/>
-        </w:rPr>
-        <w:t>radvd.conf</w:t>
+          <w:b/>
+          <w:color w:val="A5A5A5" w:themeColor="accent3"/>
+        </w:rPr>
+        <w:t>WebServer</w:t>
       </w:r>
       <w:proofErr w:type="spellEnd"/>
       <w:r>
         <w:rPr>
-          <w:lang w:val="en-US"/>
-        </w:rPr>
-        <w:t xml:space="preserve"> file that is located in the router1 folder:</w:t>
-      </w:r>
-    </w:p>
-    <w:p>
-      <w:pPr>
-        <w:rPr>
-          <w:lang w:val="en-US"/>
+          <w:color w:val="A5A5A5" w:themeColor="accent3"/>
+        </w:rPr>
+        <w:t xml:space="preserve"> </w:t>
+      </w:r>
+    </w:p>
+    <w:p>
+      <w:pPr>
+        <w:pStyle w:val="Lijstalinea"/>
+        <w:rPr>
+          <w:color w:val="A5A5A5" w:themeColor="accent3"/>
         </w:rPr>
       </w:pPr>
       <w:r>
@@ -1847,10 +1778,10 @@
           <w:noProof/>
         </w:rPr>
         <w:drawing>
-          <wp:inline distT="0" distB="0" distL="0" distR="0" wp14:anchorId="2AAA5D24" wp14:editId="22893584">
-            <wp:extent cx="5760720" cy="3159125"/>
-            <wp:effectExtent l="0" t="0" r="0" b="3175"/>
-            <wp:docPr id="4" name="Afbeelding 4"/>
+          <wp:inline distT="0" distB="0" distL="0" distR="0" wp14:anchorId="048125EE" wp14:editId="64EBA36E">
+            <wp:extent cx="5760720" cy="2018665"/>
+            <wp:effectExtent l="0" t="0" r="0" b="635"/>
+            <wp:docPr id="3" name="Afbeelding 3"/>
             <wp:cNvGraphicFramePr>
               <a:graphicFrameLocks xmlns:a="http://schemas.openxmlformats.org/drawingml/2006/main" noChangeAspect="1"/>
             </wp:cNvGraphicFramePr>
@@ -1870,7 +1801,7 @@
                   <pic:spPr>
                     <a:xfrm>
                       <a:off x="0" y="0"/>
-                      <a:ext cx="5760720" cy="3159125"/>
+                      <a:ext cx="5760720" cy="2018665"/>
                     </a:xfrm>
                     <a:prstGeom prst="rect">
                       <a:avLst/>
@@ -1887,81 +1818,92 @@
       <w:pPr>
         <w:pStyle w:val="Lijstalinea"/>
         <w:rPr>
-          <w:b/>
-        </w:rPr>
-      </w:pPr>
-    </w:p>
-    <w:p>
-      <w:pPr>
-        <w:rPr>
-          <w:lang w:val="en-US"/>
-        </w:rPr>
-      </w:pPr>
-      <w:bookmarkStart w:id="1" w:name="OLE_LINK1"/>
-      <w:r>
-        <w:rPr>
-          <w:lang w:val="en-US"/>
-        </w:rPr>
-        <w:t xml:space="preserve">The interface eth0 got the laptop network prefix, and the eth1 got the </w:t>
+          <w:color w:val="A5A5A5" w:themeColor="accent3"/>
+        </w:rPr>
+      </w:pPr>
+    </w:p>
+    <w:p>
+      <w:pPr>
+        <w:pStyle w:val="Lijstalinea"/>
+        <w:rPr>
+          <w:color w:val="A5A5A5" w:themeColor="accent3"/>
+        </w:rPr>
+      </w:pPr>
+    </w:p>
+    <w:p>
+      <w:pPr>
+        <w:pStyle w:val="Lijstalinea"/>
+        <w:rPr>
+          <w:color w:val="A5A5A5" w:themeColor="accent3"/>
+        </w:rPr>
+      </w:pPr>
+    </w:p>
+    <w:p>
+      <w:pPr>
+        <w:pStyle w:val="Lijstalinea"/>
+        <w:rPr>
+          <w:color w:val="A5A5A5" w:themeColor="accent3"/>
+        </w:rPr>
+      </w:pPr>
+    </w:p>
+    <w:p>
+      <w:pPr>
+        <w:rPr>
+          <w:b/>
+          <w:color w:val="A5A5A5" w:themeColor="accent3"/>
+          <w:lang w:val="en-US"/>
+        </w:rPr>
+      </w:pPr>
+      <w:r>
+        <w:rPr>
+          <w:b/>
+          <w:color w:val="A5A5A5" w:themeColor="accent3"/>
+          <w:lang w:val="en-US"/>
+        </w:rPr>
+        <w:t>Explain how your automatic IPv6 addresses were formed based on one example autoconfigured IPv6 address.</w:t>
+      </w:r>
+    </w:p>
+    <w:p>
+      <w:pPr>
+        <w:rPr>
+          <w:lang w:val="en-US"/>
+        </w:rPr>
+      </w:pPr>
+      <w:r>
+        <w:rPr>
+          <w:lang w:val="en-US"/>
+        </w:rPr>
+        <w:t xml:space="preserve">in the </w:t>
       </w:r>
       <w:proofErr w:type="spellStart"/>
       <w:r>
         <w:rPr>
           <w:lang w:val="en-US"/>
         </w:rPr>
-        <w:t>dns</w:t>
+        <w:t>radvd.conf</w:t>
       </w:r>
       <w:proofErr w:type="spellEnd"/>
       <w:r>
         <w:rPr>
           <w:lang w:val="en-US"/>
         </w:rPr>
-        <w:t xml:space="preserve"> server prefix. By doing this, laptop and </w:t>
+        <w:t xml:space="preserve"> file, we gave every eth interface a network prefix like the following </w:t>
       </w:r>
       <w:proofErr w:type="spellStart"/>
       <w:r>
         <w:rPr>
           <w:lang w:val="en-US"/>
         </w:rPr>
-        <w:t>dns</w:t>
+        <w:t>radvd.conf</w:t>
       </w:r>
       <w:proofErr w:type="spellEnd"/>
       <w:r>
         <w:rPr>
           <w:lang w:val="en-US"/>
         </w:rPr>
-        <w:t xml:space="preserve"> server got an automatic assigned ipv6 address because of </w:t>
-      </w:r>
-      <w:proofErr w:type="spellStart"/>
-      <w:r>
-        <w:rPr>
-          <w:lang w:val="en-US"/>
-        </w:rPr>
-        <w:t>radvd</w:t>
-      </w:r>
-      <w:proofErr w:type="spellEnd"/>
-      <w:r>
-        <w:rPr>
-          <w:lang w:val="en-US"/>
-        </w:rPr>
-        <w:t xml:space="preserve">. In the interfaces of laptop and </w:t>
-      </w:r>
-      <w:proofErr w:type="spellStart"/>
-      <w:r>
-        <w:rPr>
-          <w:lang w:val="en-US"/>
-        </w:rPr>
-        <w:t>dnsserver</w:t>
-      </w:r>
-      <w:proofErr w:type="spellEnd"/>
-      <w:r>
-        <w:rPr>
-          <w:lang w:val="en-US"/>
-        </w:rPr>
-        <w:t xml:space="preserve"> we had to add the following line to make them able to get an automatic ipv6 address:</w:t>
-      </w:r>
-    </w:p>
-    <w:bookmarkEnd w:id="1"/>
+        <w:t xml:space="preserve"> file that is located in the router1 folder:</w:t>
+      </w:r>
+    </w:p>
     <w:p>
       <w:pPr>
         <w:rPr>
@@ -1973,10 +1915,10 @@
           <w:noProof/>
         </w:rPr>
         <w:drawing>
-          <wp:inline distT="0" distB="0" distL="0" distR="0" wp14:anchorId="5B455B64" wp14:editId="52E3B14C">
-            <wp:extent cx="1438275" cy="457200"/>
-            <wp:effectExtent l="0" t="0" r="9525" b="0"/>
-            <wp:docPr id="6" name="Afbeelding 6"/>
+          <wp:inline distT="0" distB="0" distL="0" distR="0" wp14:anchorId="2AAA5D24" wp14:editId="22893584">
+            <wp:extent cx="5760720" cy="3159125"/>
+            <wp:effectExtent l="0" t="0" r="0" b="3175"/>
+            <wp:docPr id="4" name="Afbeelding 4"/>
             <wp:cNvGraphicFramePr>
               <a:graphicFrameLocks xmlns:a="http://schemas.openxmlformats.org/drawingml/2006/main" noChangeAspect="1"/>
             </wp:cNvGraphicFramePr>
@@ -1996,7 +1938,7 @@
                   <pic:spPr>
                     <a:xfrm>
                       <a:off x="0" y="0"/>
-                      <a:ext cx="1438275" cy="457200"/>
+                      <a:ext cx="5760720" cy="3159125"/>
                     </a:xfrm>
                     <a:prstGeom prst="rect">
                       <a:avLst/>
@@ -2011,38 +1953,83 @@
     </w:p>
     <w:p>
       <w:pPr>
-        <w:rPr>
-          <w:lang w:val="en-US"/>
-        </w:rPr>
-      </w:pPr>
-    </w:p>
-    <w:p>
-      <w:pPr>
-        <w:rPr>
-          <w:lang w:val="en-US"/>
-        </w:rPr>
-      </w:pPr>
-      <w:r>
-        <w:rPr>
-          <w:lang w:val="en-US"/>
-        </w:rPr>
-        <w:t xml:space="preserve">We also did the same thing in router2. This router has a different </w:t>
+        <w:pStyle w:val="Lijstalinea"/>
+        <w:rPr>
+          <w:b/>
+        </w:rPr>
+      </w:pPr>
+    </w:p>
+    <w:p>
+      <w:pPr>
+        <w:rPr>
+          <w:lang w:val="en-US"/>
+        </w:rPr>
+      </w:pPr>
+      <w:bookmarkStart w:id="0" w:name="OLE_LINK1"/>
+      <w:r>
+        <w:rPr>
+          <w:lang w:val="en-US"/>
+        </w:rPr>
+        <w:t xml:space="preserve">The interface eth0 got the laptop network prefix, and the eth1 got the </w:t>
       </w:r>
       <w:proofErr w:type="spellStart"/>
       <w:r>
         <w:rPr>
           <w:lang w:val="en-US"/>
         </w:rPr>
-        <w:t>radvd.conf</w:t>
+        <w:t>dns</w:t>
       </w:r>
       <w:proofErr w:type="spellEnd"/>
       <w:r>
         <w:rPr>
           <w:lang w:val="en-US"/>
         </w:rPr>
-        <w:t xml:space="preserve"> file:</w:t>
-      </w:r>
-    </w:p>
+        <w:t xml:space="preserve"> server prefix. By doing this, laptop and </w:t>
+      </w:r>
+      <w:proofErr w:type="spellStart"/>
+      <w:r>
+        <w:rPr>
+          <w:lang w:val="en-US"/>
+        </w:rPr>
+        <w:t>dns</w:t>
+      </w:r>
+      <w:proofErr w:type="spellEnd"/>
+      <w:r>
+        <w:rPr>
+          <w:lang w:val="en-US"/>
+        </w:rPr>
+        <w:t xml:space="preserve"> server got an automatic assigned ipv6 address because of </w:t>
+      </w:r>
+      <w:proofErr w:type="spellStart"/>
+      <w:r>
+        <w:rPr>
+          <w:lang w:val="en-US"/>
+        </w:rPr>
+        <w:t>radvd</w:t>
+      </w:r>
+      <w:proofErr w:type="spellEnd"/>
+      <w:r>
+        <w:rPr>
+          <w:lang w:val="en-US"/>
+        </w:rPr>
+        <w:t xml:space="preserve">. In the interfaces of laptop and </w:t>
+      </w:r>
+      <w:proofErr w:type="spellStart"/>
+      <w:r>
+        <w:rPr>
+          <w:lang w:val="en-US"/>
+        </w:rPr>
+        <w:t>dnsserver</w:t>
+      </w:r>
+      <w:proofErr w:type="spellEnd"/>
+      <w:r>
+        <w:rPr>
+          <w:lang w:val="en-US"/>
+        </w:rPr>
+        <w:t xml:space="preserve"> we had to add the following line to make them able to get an automatic ipv6 address:</w:t>
+      </w:r>
+    </w:p>
+    <w:bookmarkEnd w:id="0"/>
     <w:p>
       <w:pPr>
         <w:rPr>
@@ -2054,10 +2041,10 @@
           <w:noProof/>
         </w:rPr>
         <w:drawing>
-          <wp:inline distT="0" distB="0" distL="0" distR="0" wp14:anchorId="038DEC4B" wp14:editId="2AD19EB7">
-            <wp:extent cx="5760720" cy="3189605"/>
-            <wp:effectExtent l="0" t="0" r="0" b="0"/>
-            <wp:docPr id="7" name="Afbeelding 7"/>
+          <wp:inline distT="0" distB="0" distL="0" distR="0" wp14:anchorId="5B455B64" wp14:editId="52E3B14C">
+            <wp:extent cx="1438275" cy="457200"/>
+            <wp:effectExtent l="0" t="0" r="9525" b="0"/>
+            <wp:docPr id="6" name="Afbeelding 6"/>
             <wp:cNvGraphicFramePr>
               <a:graphicFrameLocks xmlns:a="http://schemas.openxmlformats.org/drawingml/2006/main" noChangeAspect="1"/>
             </wp:cNvGraphicFramePr>
@@ -2077,7 +2064,7 @@
                   <pic:spPr>
                     <a:xfrm>
                       <a:off x="0" y="0"/>
-                      <a:ext cx="5760720" cy="3189605"/>
+                      <a:ext cx="1438275" cy="457200"/>
                     </a:xfrm>
                     <a:prstGeom prst="rect">
                       <a:avLst/>
@@ -2096,105 +2083,32 @@
           <w:lang w:val="en-US"/>
         </w:rPr>
       </w:pPr>
-      <w:r>
-        <w:rPr>
-          <w:lang w:val="en-US"/>
-        </w:rPr>
-        <w:t xml:space="preserve">The interface eth0 got the webserver network prefix, and the eth1 got the </w:t>
+    </w:p>
+    <w:p>
+      <w:pPr>
+        <w:rPr>
+          <w:lang w:val="en-US"/>
+        </w:rPr>
+      </w:pPr>
+      <w:r>
+        <w:rPr>
+          <w:lang w:val="en-US"/>
+        </w:rPr>
+        <w:t xml:space="preserve">We also did the same thing in router2. This router has a different </w:t>
       </w:r>
       <w:proofErr w:type="spellStart"/>
       <w:r>
         <w:rPr>
           <w:lang w:val="en-US"/>
         </w:rPr>
-        <w:t>dns</w:t>
+        <w:t>radvd.conf</w:t>
       </w:r>
       <w:proofErr w:type="spellEnd"/>
       <w:r>
         <w:rPr>
           <w:lang w:val="en-US"/>
         </w:rPr>
-        <w:t xml:space="preserve"> server prefix. By doing this, webserver and </w:t>
-      </w:r>
-      <w:proofErr w:type="spellStart"/>
-      <w:r>
-        <w:rPr>
-          <w:lang w:val="en-US"/>
-        </w:rPr>
-        <w:t>dns</w:t>
-      </w:r>
-      <w:proofErr w:type="spellEnd"/>
-      <w:r>
-        <w:rPr>
-          <w:lang w:val="en-US"/>
-        </w:rPr>
-        <w:t xml:space="preserve"> server got an automatic assigned ipv6 address because of </w:t>
-      </w:r>
-      <w:proofErr w:type="spellStart"/>
-      <w:r>
-        <w:rPr>
-          <w:lang w:val="en-US"/>
-        </w:rPr>
-        <w:t>radvd</w:t>
-      </w:r>
-      <w:proofErr w:type="spellEnd"/>
-      <w:r>
-        <w:rPr>
-          <w:lang w:val="en-US"/>
-        </w:rPr>
-        <w:t xml:space="preserve">. </w:t>
-      </w:r>
-      <w:r>
-        <w:rPr>
-          <w:lang w:val="en-US"/>
-        </w:rPr>
-        <w:t xml:space="preserve">We chose to auto assign the </w:t>
-      </w:r>
-      <w:proofErr w:type="spellStart"/>
-      <w:r>
-        <w:rPr>
-          <w:lang w:val="en-US"/>
-        </w:rPr>
-        <w:t>dns</w:t>
-      </w:r>
-      <w:proofErr w:type="spellEnd"/>
-      <w:r>
-        <w:rPr>
-          <w:lang w:val="en-US"/>
-        </w:rPr>
-        <w:t xml:space="preserve"> server again here, to eliminate the need of choosing what you have to boot first.</w:t>
-      </w:r>
-      <w:r>
-        <w:rPr>
-          <w:lang w:val="en-US"/>
-        </w:rPr>
-        <w:t xml:space="preserve"> In the interfaces of </w:t>
-      </w:r>
-      <w:r>
-        <w:rPr>
-          <w:lang w:val="en-US"/>
-        </w:rPr>
-        <w:t>webserver</w:t>
-      </w:r>
-      <w:r>
-        <w:rPr>
-          <w:lang w:val="en-US"/>
-        </w:rPr>
-        <w:t xml:space="preserve"> and </w:t>
-      </w:r>
-      <w:proofErr w:type="spellStart"/>
-      <w:r>
-        <w:rPr>
-          <w:lang w:val="en-US"/>
-        </w:rPr>
-        <w:t>dnsserver</w:t>
-      </w:r>
-      <w:proofErr w:type="spellEnd"/>
-      <w:r>
-        <w:rPr>
-          <w:lang w:val="en-US"/>
-        </w:rPr>
-        <w:t xml:space="preserve"> we had to add the following line to make them able to get an automatic ipv6 address:</w:t>
+        <w:t xml:space="preserve"> file:</w:t>
       </w:r>
     </w:p>
     <w:p>
@@ -2208,10 +2122,10 @@
           <w:noProof/>
         </w:rPr>
         <w:drawing>
-          <wp:inline distT="0" distB="0" distL="0" distR="0" wp14:anchorId="6A23D416" wp14:editId="5032883E">
-            <wp:extent cx="1676400" cy="609600"/>
+          <wp:inline distT="0" distB="0" distL="0" distR="0" wp14:anchorId="038DEC4B" wp14:editId="2AD19EB7">
+            <wp:extent cx="5760720" cy="3189605"/>
             <wp:effectExtent l="0" t="0" r="0" b="0"/>
-            <wp:docPr id="8" name="Afbeelding 8"/>
+            <wp:docPr id="7" name="Afbeelding 7"/>
             <wp:cNvGraphicFramePr>
               <a:graphicFrameLocks xmlns:a="http://schemas.openxmlformats.org/drawingml/2006/main" noChangeAspect="1"/>
             </wp:cNvGraphicFramePr>
@@ -2231,6 +2145,160 @@
                   <pic:spPr>
                     <a:xfrm>
                       <a:off x="0" y="0"/>
+                      <a:ext cx="5760720" cy="3189605"/>
+                    </a:xfrm>
+                    <a:prstGeom prst="rect">
+                      <a:avLst/>
+                    </a:prstGeom>
+                  </pic:spPr>
+                </pic:pic>
+              </a:graphicData>
+            </a:graphic>
+          </wp:inline>
+        </w:drawing>
+      </w:r>
+    </w:p>
+    <w:p>
+      <w:pPr>
+        <w:rPr>
+          <w:lang w:val="en-US"/>
+        </w:rPr>
+      </w:pPr>
+      <w:r>
+        <w:rPr>
+          <w:lang w:val="en-US"/>
+        </w:rPr>
+        <w:t xml:space="preserve">The interface eth0 got the webserver network prefix, and the eth1 got the </w:t>
+      </w:r>
+      <w:proofErr w:type="spellStart"/>
+      <w:r>
+        <w:rPr>
+          <w:lang w:val="en-US"/>
+        </w:rPr>
+        <w:t>dns</w:t>
+      </w:r>
+      <w:proofErr w:type="spellEnd"/>
+      <w:r>
+        <w:rPr>
+          <w:lang w:val="en-US"/>
+        </w:rPr>
+        <w:t xml:space="preserve"> server prefix. By doing this, webserver and </w:t>
+      </w:r>
+      <w:proofErr w:type="spellStart"/>
+      <w:r>
+        <w:rPr>
+          <w:lang w:val="en-US"/>
+        </w:rPr>
+        <w:t>dns</w:t>
+      </w:r>
+      <w:proofErr w:type="spellEnd"/>
+      <w:r>
+        <w:rPr>
+          <w:lang w:val="en-US"/>
+        </w:rPr>
+        <w:t xml:space="preserve"> server got an automatic assigned ipv6 address because of </w:t>
+      </w:r>
+      <w:proofErr w:type="spellStart"/>
+      <w:r>
+        <w:rPr>
+          <w:lang w:val="en-US"/>
+        </w:rPr>
+        <w:t>radvd</w:t>
+      </w:r>
+      <w:proofErr w:type="spellEnd"/>
+      <w:r>
+        <w:rPr>
+          <w:lang w:val="en-US"/>
+        </w:rPr>
+        <w:t xml:space="preserve">. </w:t>
+      </w:r>
+      <w:r>
+        <w:rPr>
+          <w:lang w:val="en-US"/>
+        </w:rPr>
+        <w:t xml:space="preserve">We chose to auto assign the </w:t>
+      </w:r>
+      <w:proofErr w:type="spellStart"/>
+      <w:r>
+        <w:rPr>
+          <w:lang w:val="en-US"/>
+        </w:rPr>
+        <w:t>dns</w:t>
+      </w:r>
+      <w:proofErr w:type="spellEnd"/>
+      <w:r>
+        <w:rPr>
+          <w:lang w:val="en-US"/>
+        </w:rPr>
+        <w:t xml:space="preserve"> server again here, to eliminate the need of choosing what you have to boot first.</w:t>
+      </w:r>
+      <w:r>
+        <w:rPr>
+          <w:lang w:val="en-US"/>
+        </w:rPr>
+        <w:t xml:space="preserve"> In the interfaces of </w:t>
+      </w:r>
+      <w:r>
+        <w:rPr>
+          <w:lang w:val="en-US"/>
+        </w:rPr>
+        <w:t>webserver</w:t>
+      </w:r>
+      <w:r>
+        <w:rPr>
+          <w:lang w:val="en-US"/>
+        </w:rPr>
+        <w:t xml:space="preserve"> and </w:t>
+      </w:r>
+      <w:proofErr w:type="spellStart"/>
+      <w:r>
+        <w:rPr>
+          <w:lang w:val="en-US"/>
+        </w:rPr>
+        <w:t>dnsserver</w:t>
+      </w:r>
+      <w:proofErr w:type="spellEnd"/>
+      <w:r>
+        <w:rPr>
+          <w:lang w:val="en-US"/>
+        </w:rPr>
+        <w:t xml:space="preserve"> we had to add the following line to make them able to get an automatic ipv6 address:</w:t>
+      </w:r>
+    </w:p>
+    <w:p>
+      <w:pPr>
+        <w:rPr>
+          <w:lang w:val="en-US"/>
+        </w:rPr>
+      </w:pPr>
+      <w:r>
+        <w:rPr>
+          <w:noProof/>
+        </w:rPr>
+        <w:drawing>
+          <wp:inline distT="0" distB="0" distL="0" distR="0" wp14:anchorId="6A23D416" wp14:editId="5032883E">
+            <wp:extent cx="1676400" cy="609600"/>
+            <wp:effectExtent l="0" t="0" r="0" b="0"/>
+            <wp:docPr id="8" name="Afbeelding 8"/>
+            <wp:cNvGraphicFramePr>
+              <a:graphicFrameLocks xmlns:a="http://schemas.openxmlformats.org/drawingml/2006/main" noChangeAspect="1"/>
+            </wp:cNvGraphicFramePr>
+            <a:graphic xmlns:a="http://schemas.openxmlformats.org/drawingml/2006/main">
+              <a:graphicData uri="http://schemas.openxmlformats.org/drawingml/2006/picture">
+                <pic:pic xmlns:pic="http://schemas.openxmlformats.org/drawingml/2006/picture">
+                  <pic:nvPicPr>
+                    <pic:cNvPr id="1" name=""/>
+                    <pic:cNvPicPr/>
+                  </pic:nvPicPr>
+                  <pic:blipFill>
+                    <a:blip r:embed="rId15"/>
+                    <a:stretch>
+                      <a:fillRect/>
+                    </a:stretch>
+                  </pic:blipFill>
+                  <pic:spPr>
+                    <a:xfrm>
+                      <a:off x="0" y="0"/>
                       <a:ext cx="1676400" cy="609600"/>
                     </a:xfrm>
                     <a:prstGeom prst="rect">
@@ -2250,6 +2318,339 @@
           <w:lang w:val="en-US"/>
         </w:rPr>
       </w:pPr>
+    </w:p>
+    <w:p>
+      <w:pPr>
+        <w:rPr>
+          <w:lang w:val="en-US"/>
+        </w:rPr>
+      </w:pPr>
+    </w:p>
+    <w:p>
+      <w:pPr>
+        <w:rPr>
+          <w:lang w:val="en-US"/>
+        </w:rPr>
+      </w:pPr>
+      <w:r>
+        <w:rPr>
+          <w:lang w:val="en-US"/>
+        </w:rPr>
+        <w:br w:type="page"/>
+      </w:r>
+    </w:p>
+    <w:p>
+      <w:pPr>
+        <w:rPr>
+          <w:lang w:val="en-US"/>
+        </w:rPr>
+      </w:pPr>
+      <w:r>
+        <w:rPr>
+          <w:lang w:val="en-US"/>
+        </w:rPr>
+        <w:lastRenderedPageBreak/>
+        <w:t>Task 4:</w:t>
+      </w:r>
+    </w:p>
+    <w:p>
+      <w:pPr>
+        <w:pStyle w:val="Lijstalinea"/>
+        <w:numPr>
+          <w:ilvl w:val="0"/>
+          <w:numId w:val="2"/>
+        </w:numPr>
+        <w:rPr>
+          <w:color w:val="A5A5A5" w:themeColor="accent3"/>
+        </w:rPr>
+      </w:pPr>
+      <w:r>
+        <w:rPr>
+          <w:color w:val="A5A5A5" w:themeColor="accent3"/>
+        </w:rPr>
+        <w:t>Why don’t we need ARP in IPv6 anymore ?</w:t>
+      </w:r>
+    </w:p>
+    <w:p>
+      <w:pPr>
+        <w:rPr>
+          <w:lang w:val="en-US"/>
+        </w:rPr>
+      </w:pPr>
+      <w:r>
+        <w:rPr>
+          <w:lang w:val="en-US"/>
+        </w:rPr>
+        <w:t xml:space="preserve">ARP uses MAC-Addresses to know to which host in a specific network it should send a package. </w:t>
+      </w:r>
+      <w:r>
+        <w:rPr>
+          <w:lang w:val="en-US"/>
+        </w:rPr>
+        <w:br/>
+        <w:t>IPv4 addresses were translated to MAC-addresses because there were some IPv4 addresses that could be used multiple times. Using the translated MAC-address, the computer knew where exactly to send the package to.</w:t>
+      </w:r>
+    </w:p>
+    <w:p>
+      <w:pPr>
+        <w:rPr>
+          <w:lang w:val="en-US"/>
+        </w:rPr>
+      </w:pPr>
+      <w:r>
+        <w:rPr>
+          <w:lang w:val="en-US"/>
+        </w:rPr>
+        <w:t>With IPv6, this is not needed, because there is no such thing as IPv6 addresses that could be used multiple times. There are simply enough IPv6 addresses for that to not be an issue. Because of this, ARP is not needed if you are using IPv6.</w:t>
+      </w:r>
+    </w:p>
+    <w:p>
+      <w:pPr>
+        <w:pStyle w:val="Lijstalinea"/>
+        <w:numPr>
+          <w:ilvl w:val="0"/>
+          <w:numId w:val="2"/>
+        </w:numPr>
+        <w:rPr>
+          <w:color w:val="A5A5A5" w:themeColor="accent3"/>
+        </w:rPr>
+      </w:pPr>
+      <w:bookmarkStart w:id="1" w:name="_GoBack"/>
+      <w:bookmarkEnd w:id="1"/>
+      <w:r>
+        <w:rPr>
+          <w:color w:val="A5A5A5" w:themeColor="accent3"/>
+        </w:rPr>
+        <w:t>What is the difference between Stateful and Stateless DHCPv6 ?</w:t>
+      </w:r>
+    </w:p>
+    <w:p>
+      <w:pPr>
+        <w:pStyle w:val="Normaalweb"/>
+        <w:ind w:left="720"/>
+        <w:rPr>
+          <w:rFonts w:asciiTheme="minorHAnsi" w:hAnsiTheme="minorHAnsi" w:cstheme="minorHAnsi"/>
+          <w:sz w:val="22"/>
+          <w:szCs w:val="22"/>
+        </w:rPr>
+      </w:pPr>
+      <w:r>
+        <w:rPr>
+          <w:rFonts w:asciiTheme="minorHAnsi" w:hAnsiTheme="minorHAnsi" w:cstheme="minorHAnsi"/>
+          <w:sz w:val="22"/>
+          <w:szCs w:val="22"/>
+        </w:rPr>
+        <w:t xml:space="preserve">A </w:t>
+      </w:r>
+      <w:r>
+        <w:rPr>
+          <w:rStyle w:val="Zwaar"/>
+          <w:rFonts w:asciiTheme="minorHAnsi" w:eastAsiaTheme="minorEastAsia" w:hAnsiTheme="minorHAnsi" w:cstheme="minorHAnsi"/>
+          <w:sz w:val="22"/>
+          <w:szCs w:val="22"/>
+        </w:rPr>
+        <w:t>Stateful</w:t>
+      </w:r>
+      <w:r>
+        <w:rPr>
+          <w:rFonts w:asciiTheme="minorHAnsi" w:hAnsiTheme="minorHAnsi" w:cstheme="minorHAnsi"/>
+          <w:sz w:val="22"/>
+          <w:szCs w:val="22"/>
+        </w:rPr>
+        <w:t xml:space="preserve"> address assignment involves someone keeping track of the </w:t>
+      </w:r>
+      <w:r>
+        <w:rPr>
+          <w:rStyle w:val="Nadruk"/>
+          <w:rFonts w:asciiTheme="minorHAnsi" w:hAnsiTheme="minorHAnsi" w:cstheme="minorHAnsi"/>
+          <w:sz w:val="22"/>
+          <w:szCs w:val="22"/>
+        </w:rPr>
+        <w:t>State</w:t>
+      </w:r>
+      <w:r>
+        <w:rPr>
+          <w:rFonts w:asciiTheme="minorHAnsi" w:hAnsiTheme="minorHAnsi" w:cstheme="minorHAnsi"/>
+          <w:sz w:val="22"/>
+          <w:szCs w:val="22"/>
+        </w:rPr>
+        <w:t>. Which is to say, some system exists that provides a log that certain IP addresses were assigned to certain MAC addresses. DHCP / DHCPv6 keeps truck of such information.</w:t>
+      </w:r>
+    </w:p>
+    <w:p>
+      <w:pPr>
+        <w:pStyle w:val="Normaalweb"/>
+        <w:ind w:left="720"/>
+        <w:rPr>
+          <w:rFonts w:asciiTheme="minorHAnsi" w:hAnsiTheme="minorHAnsi" w:cstheme="minorHAnsi"/>
+          <w:sz w:val="22"/>
+          <w:szCs w:val="22"/>
+        </w:rPr>
+      </w:pPr>
+      <w:r>
+        <w:rPr>
+          <w:rFonts w:asciiTheme="minorHAnsi" w:hAnsiTheme="minorHAnsi" w:cstheme="minorHAnsi"/>
+          <w:sz w:val="22"/>
+          <w:szCs w:val="22"/>
+        </w:rPr>
+        <w:t xml:space="preserve">A </w:t>
+      </w:r>
+      <w:r>
+        <w:rPr>
+          <w:rStyle w:val="Zwaar"/>
+          <w:rFonts w:asciiTheme="minorHAnsi" w:eastAsiaTheme="minorEastAsia" w:hAnsiTheme="minorHAnsi" w:cstheme="minorHAnsi"/>
+          <w:sz w:val="22"/>
+          <w:szCs w:val="22"/>
+        </w:rPr>
+        <w:t>Stateless</w:t>
+      </w:r>
+      <w:r>
+        <w:rPr>
+          <w:rFonts w:asciiTheme="minorHAnsi" w:hAnsiTheme="minorHAnsi" w:cstheme="minorHAnsi"/>
+          <w:sz w:val="22"/>
+          <w:szCs w:val="22"/>
+        </w:rPr>
+        <w:t xml:space="preserve"> address assignment does not keep track of what has or hasn't been assigned. It simply determines what address it should use on a particular network</w:t>
+      </w:r>
+      <w:r>
+        <w:rPr>
+          <w:rFonts w:asciiTheme="minorHAnsi" w:hAnsiTheme="minorHAnsi" w:cstheme="minorHAnsi"/>
+          <w:sz w:val="22"/>
+          <w:szCs w:val="22"/>
+        </w:rPr>
+        <w:t>.</w:t>
+      </w:r>
+    </w:p>
+    <w:p>
+      <w:pPr>
+        <w:pStyle w:val="Normaalweb"/>
+        <w:ind w:left="720"/>
+        <w:rPr>
+          <w:rFonts w:asciiTheme="minorHAnsi" w:hAnsiTheme="minorHAnsi" w:cstheme="minorHAnsi"/>
+          <w:sz w:val="22"/>
+          <w:szCs w:val="22"/>
+        </w:rPr>
+      </w:pPr>
+      <w:r>
+        <w:rPr>
+          <w:rFonts w:asciiTheme="minorHAnsi" w:hAnsiTheme="minorHAnsi" w:cstheme="minorHAnsi"/>
+          <w:sz w:val="22"/>
+          <w:szCs w:val="22"/>
+        </w:rPr>
+        <w:t>In short</w:t>
+      </w:r>
+      <w:r>
+        <w:rPr>
+          <w:rFonts w:asciiTheme="minorHAnsi" w:hAnsiTheme="minorHAnsi" w:cstheme="minorHAnsi"/>
+          <w:sz w:val="22"/>
+          <w:szCs w:val="22"/>
+        </w:rPr>
+        <w:t xml:space="preserve">, </w:t>
+      </w:r>
+      <w:r>
+        <w:rPr>
+          <w:rFonts w:asciiTheme="minorHAnsi" w:hAnsiTheme="minorHAnsi" w:cstheme="minorHAnsi"/>
+          <w:color w:val="242729"/>
+          <w:sz w:val="22"/>
+          <w:szCs w:val="22"/>
+          <w:shd w:val="clear" w:color="auto" w:fill="FFFFFF"/>
+        </w:rPr>
+        <w:t> </w:t>
+      </w:r>
+      <w:r>
+        <w:rPr>
+          <w:rStyle w:val="Zwaar"/>
+          <w:rFonts w:asciiTheme="minorHAnsi" w:hAnsiTheme="minorHAnsi" w:cstheme="minorHAnsi"/>
+          <w:color w:val="242729"/>
+          <w:sz w:val="22"/>
+          <w:szCs w:val="22"/>
+          <w:bdr w:val="none" w:sz="0" w:space="0" w:color="auto" w:frame="1"/>
+          <w:shd w:val="clear" w:color="auto" w:fill="FFFFFF"/>
+        </w:rPr>
+        <w:t>Stateful</w:t>
+      </w:r>
+      <w:r>
+        <w:rPr>
+          <w:rFonts w:asciiTheme="minorHAnsi" w:hAnsiTheme="minorHAnsi" w:cstheme="minorHAnsi"/>
+          <w:color w:val="242729"/>
+          <w:sz w:val="22"/>
+          <w:szCs w:val="22"/>
+          <w:shd w:val="clear" w:color="auto" w:fill="FFFFFF"/>
+        </w:rPr>
+        <w:t> requires a DHCP server to have been configured to hand out addresses. While </w:t>
+      </w:r>
+      <w:r>
+        <w:rPr>
+          <w:rStyle w:val="Zwaar"/>
+          <w:rFonts w:asciiTheme="minorHAnsi" w:hAnsiTheme="minorHAnsi" w:cstheme="minorHAnsi"/>
+          <w:color w:val="242729"/>
+          <w:sz w:val="22"/>
+          <w:szCs w:val="22"/>
+          <w:bdr w:val="none" w:sz="0" w:space="0" w:color="auto" w:frame="1"/>
+          <w:shd w:val="clear" w:color="auto" w:fill="FFFFFF"/>
+        </w:rPr>
+        <w:t>Stateless</w:t>
+      </w:r>
+      <w:r>
+        <w:rPr>
+          <w:rFonts w:asciiTheme="minorHAnsi" w:hAnsiTheme="minorHAnsi" w:cstheme="minorHAnsi"/>
+          <w:color w:val="242729"/>
+          <w:sz w:val="22"/>
+          <w:szCs w:val="22"/>
+          <w:shd w:val="clear" w:color="auto" w:fill="FFFFFF"/>
+        </w:rPr>
+        <w:t xml:space="preserve"> address assignment simply requires the Router/Default-Gateway to understand and </w:t>
+      </w:r>
+      <w:r>
+        <w:rPr>
+          <w:rFonts w:asciiTheme="minorHAnsi" w:hAnsiTheme="minorHAnsi" w:cstheme="minorHAnsi"/>
+          <w:sz w:val="22"/>
+          <w:szCs w:val="22"/>
+          <w:shd w:val="clear" w:color="auto" w:fill="FFFFFF"/>
+        </w:rPr>
+        <w:t>implement</w:t>
+      </w:r>
+      <w:r>
+        <w:rPr>
+          <w:rFonts w:asciiTheme="minorHAnsi" w:hAnsiTheme="minorHAnsi" w:cstheme="minorHAnsi"/>
+          <w:color w:val="242729"/>
+          <w:sz w:val="22"/>
+          <w:szCs w:val="22"/>
+          <w:shd w:val="clear" w:color="auto" w:fill="FFFFFF"/>
+        </w:rPr>
+        <w:t> </w:t>
+      </w:r>
+      <w:r>
+        <w:rPr>
+          <w:rFonts w:asciiTheme="minorHAnsi" w:hAnsiTheme="minorHAnsi" w:cstheme="minorHAnsi"/>
+          <w:sz w:val="22"/>
+          <w:szCs w:val="22"/>
+        </w:rPr>
+        <w:t xml:space="preserve"> </w:t>
+      </w:r>
+      <w:hyperlink r:id="rId16" w:history="1">
+        <w:r>
+          <w:rPr>
+            <w:rStyle w:val="Hyperlink"/>
+            <w:rFonts w:asciiTheme="minorHAnsi" w:eastAsiaTheme="minorEastAsia" w:hAnsiTheme="minorHAnsi" w:cstheme="minorHAnsi"/>
+            <w:color w:val="auto"/>
+            <w:sz w:val="22"/>
+            <w:szCs w:val="22"/>
+            <w:u w:val="none"/>
+            <w:bdr w:val="none" w:sz="0" w:space="0" w:color="auto" w:frame="1"/>
+            <w:shd w:val="clear" w:color="auto" w:fill="FFFFFF"/>
+          </w:rPr>
+          <w:t>RFC 4862</w:t>
+        </w:r>
+      </w:hyperlink>
+      <w:r>
+        <w:rPr>
+          <w:rFonts w:asciiTheme="minorHAnsi" w:hAnsiTheme="minorHAnsi" w:cstheme="minorHAnsi"/>
+          <w:sz w:val="22"/>
+          <w:szCs w:val="22"/>
+        </w:rPr>
+        <w:t>(This means stateless address autoconfiguration).</w:t>
+      </w:r>
     </w:p>
     <w:p>
       <w:pPr>
@@ -2280,6 +2681,92 @@
 <file path=word/numbering.xml><?xml version="1.0" encoding="utf-8"?>
 <w:numbering xmlns:wpc="http://schemas.microsoft.com/office/word/2010/wordprocessingCanvas" xmlns:cx="http://schemas.microsoft.com/office/drawing/2014/chartex" xmlns:cx1="http://schemas.microsoft.com/office/drawing/2015/9/8/chartex" xmlns:cx2="http://schemas.microsoft.com/office/drawing/2015/10/21/chartex" xmlns:cx3="http://schemas.microsoft.com/office/drawing/2016/5/9/chartex" xmlns:cx4="http://schemas.microsoft.com/office/drawing/2016/5/10/chartex" xmlns:cx5="http://schemas.microsoft.com/office/drawing/2016/5/11/chartex" xmlns:cx6="http://schemas.microsoft.com/office/drawing/2016/5/12/chartex" xmlns:cx7="http://schemas.microsoft.com/office/drawing/2016/5/13/chartex" xmlns:cx8="http://schemas.microsoft.com/office/drawing/2016/5/14/chartex" xmlns:mc="http://schemas.openxmlformats.org/markup-compatibility/2006" xmlns:aink="http://schemas.microsoft.com/office/drawing/2016/ink" xmlns:am3d="http://schemas.microsoft.com/office/drawing/2017/model3d" xmlns:o="urn:schemas-microsoft-com:office:office" xmlns:r="http://schemas.openxmlformats.org/officeDocument/2006/relationships" xmlns:m="http://schemas.openxmlformats.org/officeDocument/2006/math" xmlns:v="urn:schemas-microsoft-com:vml" xmlns:wp14="http://schemas.microsoft.com/office/word/2010/wordprocessingDrawing" xmlns:wp="http://schemas.openxmlformats.org/drawingml/2006/wordprocessingDrawing" xmlns:w10="urn:schemas-microsoft-com:office:word" xmlns:w="http://schemas.openxmlformats.org/wordprocessingml/2006/main" xmlns:w14="http://schemas.microsoft.com/office/word/2010/wordml" xmlns:w15="http://schemas.microsoft.com/office/word/2012/wordml" xmlns:w16cid="http://schemas.microsoft.com/office/word/2016/wordml/cid" xmlns:w16se="http://schemas.microsoft.com/office/word/2015/wordml/symex" xmlns:wpg="http://schemas.microsoft.com/office/word/2010/wordprocessingGroup" xmlns:wpi="http://schemas.microsoft.com/office/word/2010/wordprocessingInk" xmlns:wne="http://schemas.microsoft.com/office/word/2006/wordml" xmlns:wps="http://schemas.microsoft.com/office/word/2010/wordprocessingShape" mc:Ignorable="w14 w15 w16se w16cid wp14">
   <w:abstractNum w:abstractNumId="0" w15:restartNumberingAfterBreak="0">
+    <w:nsid w:val="03B84FE1"/>
+    <w:multiLevelType w:val="hybridMultilevel"/>
+    <w:tmpl w:val="92D2E8B4"/>
+    <w:lvl w:ilvl="0" w:tplc="0409000F">
+      <w:start w:val="1"/>
+      <w:numFmt w:val="decimal"/>
+      <w:lvlText w:val="%1."/>
+      <w:lvlJc w:val="left"/>
+      <w:pPr>
+        <w:ind w:left="720" w:hanging="360"/>
+      </w:pPr>
+    </w:lvl>
+    <w:lvl w:ilvl="1" w:tplc="04090019">
+      <w:start w:val="1"/>
+      <w:numFmt w:val="lowerLetter"/>
+      <w:lvlText w:val="%2."/>
+      <w:lvlJc w:val="left"/>
+      <w:pPr>
+        <w:ind w:left="1440" w:hanging="360"/>
+      </w:pPr>
+    </w:lvl>
+    <w:lvl w:ilvl="2" w:tplc="0409001B">
+      <w:start w:val="1"/>
+      <w:numFmt w:val="lowerRoman"/>
+      <w:lvlText w:val="%3."/>
+      <w:lvlJc w:val="right"/>
+      <w:pPr>
+        <w:ind w:left="2160" w:hanging="180"/>
+      </w:pPr>
+    </w:lvl>
+    <w:lvl w:ilvl="3" w:tplc="0409000F">
+      <w:start w:val="1"/>
+      <w:numFmt w:val="decimal"/>
+      <w:lvlText w:val="%4."/>
+      <w:lvlJc w:val="left"/>
+      <w:pPr>
+        <w:ind w:left="2880" w:hanging="360"/>
+      </w:pPr>
+    </w:lvl>
+    <w:lvl w:ilvl="4" w:tplc="04090019">
+      <w:start w:val="1"/>
+      <w:numFmt w:val="lowerLetter"/>
+      <w:lvlText w:val="%5."/>
+      <w:lvlJc w:val="left"/>
+      <w:pPr>
+        <w:ind w:left="3600" w:hanging="360"/>
+      </w:pPr>
+    </w:lvl>
+    <w:lvl w:ilvl="5" w:tplc="0409001B">
+      <w:start w:val="1"/>
+      <w:numFmt w:val="lowerRoman"/>
+      <w:lvlText w:val="%6."/>
+      <w:lvlJc w:val="right"/>
+      <w:pPr>
+        <w:ind w:left="4320" w:hanging="180"/>
+      </w:pPr>
+    </w:lvl>
+    <w:lvl w:ilvl="6" w:tplc="0409000F">
+      <w:start w:val="1"/>
+      <w:numFmt w:val="decimal"/>
+      <w:lvlText w:val="%7."/>
+      <w:lvlJc w:val="left"/>
+      <w:pPr>
+        <w:ind w:left="5040" w:hanging="360"/>
+      </w:pPr>
+    </w:lvl>
+    <w:lvl w:ilvl="7" w:tplc="04090019">
+      <w:start w:val="1"/>
+      <w:numFmt w:val="lowerLetter"/>
+      <w:lvlText w:val="%8."/>
+      <w:lvlJc w:val="left"/>
+      <w:pPr>
+        <w:ind w:left="5760" w:hanging="360"/>
+      </w:pPr>
+    </w:lvl>
+    <w:lvl w:ilvl="8" w:tplc="0409001B">
+      <w:start w:val="1"/>
+      <w:numFmt w:val="lowerRoman"/>
+      <w:lvlText w:val="%9."/>
+      <w:lvlJc w:val="right"/>
+      <w:pPr>
+        <w:ind w:left="6480" w:hanging="180"/>
+      </w:pPr>
+    </w:lvl>
+  </w:abstractNum>
+  <w:abstractNum w:abstractNumId="1" w15:restartNumberingAfterBreak="0">
     <w:nsid w:val="12A04620"/>
     <w:multiLevelType w:val="hybridMultilevel"/>
     <w:tmpl w:val="907A33F6"/>
@@ -2365,8 +2852,94 @@
       </w:pPr>
     </w:lvl>
   </w:abstractNum>
+  <w:abstractNum w:abstractNumId="2" w15:restartNumberingAfterBreak="0">
+    <w:nsid w:val="70BD43FA"/>
+    <w:multiLevelType w:val="hybridMultilevel"/>
+    <w:tmpl w:val="92D2E8B4"/>
+    <w:lvl w:ilvl="0" w:tplc="0409000F">
+      <w:start w:val="1"/>
+      <w:numFmt w:val="decimal"/>
+      <w:lvlText w:val="%1."/>
+      <w:lvlJc w:val="left"/>
+      <w:pPr>
+        <w:ind w:left="720" w:hanging="360"/>
+      </w:pPr>
+    </w:lvl>
+    <w:lvl w:ilvl="1" w:tplc="04090019">
+      <w:start w:val="1"/>
+      <w:numFmt w:val="lowerLetter"/>
+      <w:lvlText w:val="%2."/>
+      <w:lvlJc w:val="left"/>
+      <w:pPr>
+        <w:ind w:left="1440" w:hanging="360"/>
+      </w:pPr>
+    </w:lvl>
+    <w:lvl w:ilvl="2" w:tplc="0409001B">
+      <w:start w:val="1"/>
+      <w:numFmt w:val="lowerRoman"/>
+      <w:lvlText w:val="%3."/>
+      <w:lvlJc w:val="right"/>
+      <w:pPr>
+        <w:ind w:left="2160" w:hanging="180"/>
+      </w:pPr>
+    </w:lvl>
+    <w:lvl w:ilvl="3" w:tplc="0409000F">
+      <w:start w:val="1"/>
+      <w:numFmt w:val="decimal"/>
+      <w:lvlText w:val="%4."/>
+      <w:lvlJc w:val="left"/>
+      <w:pPr>
+        <w:ind w:left="2880" w:hanging="360"/>
+      </w:pPr>
+    </w:lvl>
+    <w:lvl w:ilvl="4" w:tplc="04090019">
+      <w:start w:val="1"/>
+      <w:numFmt w:val="lowerLetter"/>
+      <w:lvlText w:val="%5."/>
+      <w:lvlJc w:val="left"/>
+      <w:pPr>
+        <w:ind w:left="3600" w:hanging="360"/>
+      </w:pPr>
+    </w:lvl>
+    <w:lvl w:ilvl="5" w:tplc="0409001B">
+      <w:start w:val="1"/>
+      <w:numFmt w:val="lowerRoman"/>
+      <w:lvlText w:val="%6."/>
+      <w:lvlJc w:val="right"/>
+      <w:pPr>
+        <w:ind w:left="4320" w:hanging="180"/>
+      </w:pPr>
+    </w:lvl>
+    <w:lvl w:ilvl="6" w:tplc="0409000F">
+      <w:start w:val="1"/>
+      <w:numFmt w:val="decimal"/>
+      <w:lvlText w:val="%7."/>
+      <w:lvlJc w:val="left"/>
+      <w:pPr>
+        <w:ind w:left="5040" w:hanging="360"/>
+      </w:pPr>
+    </w:lvl>
+    <w:lvl w:ilvl="7" w:tplc="04090019">
+      <w:start w:val="1"/>
+      <w:numFmt w:val="lowerLetter"/>
+      <w:lvlText w:val="%8."/>
+      <w:lvlJc w:val="left"/>
+      <w:pPr>
+        <w:ind w:left="5760" w:hanging="360"/>
+      </w:pPr>
+    </w:lvl>
+    <w:lvl w:ilvl="8" w:tplc="0409001B">
+      <w:start w:val="1"/>
+      <w:numFmt w:val="lowerRoman"/>
+      <w:lvlText w:val="%9."/>
+      <w:lvlJc w:val="right"/>
+      <w:pPr>
+        <w:ind w:left="6480" w:hanging="180"/>
+      </w:pPr>
+    </w:lvl>
+  </w:abstractNum>
   <w:num w:numId="1">
-    <w:abstractNumId w:val="0"/>
+    <w:abstractNumId w:val="1"/>
     <w:lvlOverride w:ilvl="0">
       <w:startOverride w:val="1"/>
     </w:lvlOverride>
@@ -2394,6 +2967,42 @@
     <w:lvlOverride w:ilvl="8">
       <w:startOverride w:val="1"/>
     </w:lvlOverride>
+  </w:num>
+  <w:num w:numId="2">
+    <w:abstractNumId w:val="2"/>
+    <w:lvlOverride w:ilvl="0">
+      <w:startOverride w:val="1"/>
+    </w:lvlOverride>
+    <w:lvlOverride w:ilvl="1">
+      <w:startOverride w:val="1"/>
+    </w:lvlOverride>
+    <w:lvlOverride w:ilvl="2">
+      <w:startOverride w:val="1"/>
+    </w:lvlOverride>
+    <w:lvlOverride w:ilvl="3">
+      <w:startOverride w:val="1"/>
+    </w:lvlOverride>
+    <w:lvlOverride w:ilvl="4">
+      <w:startOverride w:val="1"/>
+    </w:lvlOverride>
+    <w:lvlOverride w:ilvl="5">
+      <w:startOverride w:val="1"/>
+    </w:lvlOverride>
+    <w:lvlOverride w:ilvl="6">
+      <w:startOverride w:val="1"/>
+    </w:lvlOverride>
+    <w:lvlOverride w:ilvl="7">
+      <w:startOverride w:val="1"/>
+    </w:lvlOverride>
+    <w:lvlOverride w:ilvl="8">
+      <w:startOverride w:val="1"/>
+    </w:lvlOverride>
+  </w:num>
+  <w:num w:numId="3">
+    <w:abstractNumId w:val="1"/>
+  </w:num>
+  <w:num w:numId="4">
+    <w:abstractNumId w:val="0"/>
   </w:num>
 </w:numbering>
 </file>
@@ -2867,6 +3476,57 @@
       <w:lang w:val="en-US"/>
     </w:rPr>
   </w:style>
+  <w:style w:type="paragraph" w:styleId="Normaalweb">
+    <w:name w:val="Normal (Web)"/>
+    <w:basedOn w:val="Standaard"/>
+    <w:uiPriority w:val="99"/>
+    <w:semiHidden/>
+    <w:unhideWhenUsed/>
+    <w:rsid w:val="006A1683"/>
+    <w:pPr>
+      <w:spacing w:before="100" w:beforeAutospacing="1" w:after="100" w:afterAutospacing="1" w:line="240" w:lineRule="auto"/>
+    </w:pPr>
+    <w:rPr>
+      <w:rFonts w:ascii="Times New Roman" w:eastAsia="Times New Roman" w:hAnsi="Times New Roman" w:cs="Times New Roman"/>
+      <w:sz w:val="24"/>
+      <w:szCs w:val="24"/>
+      <w:lang w:val="en-US"/>
+    </w:rPr>
+  </w:style>
+  <w:style w:type="character" w:styleId="Zwaar">
+    <w:name w:val="Strong"/>
+    <w:basedOn w:val="Standaardalinea-lettertype"/>
+    <w:uiPriority w:val="22"/>
+    <w:qFormat/>
+    <w:rsid w:val="006A1683"/>
+    <w:rPr>
+      <w:b/>
+      <w:bCs/>
+    </w:rPr>
+  </w:style>
+  <w:style w:type="character" w:styleId="Nadruk">
+    <w:name w:val="Emphasis"/>
+    <w:basedOn w:val="Standaardalinea-lettertype"/>
+    <w:uiPriority w:val="20"/>
+    <w:qFormat/>
+    <w:rsid w:val="006A1683"/>
+    <w:rPr>
+      <w:i/>
+      <w:iCs/>
+    </w:rPr>
+  </w:style>
+  <w:style w:type="character" w:styleId="Hyperlink">
+    <w:name w:val="Hyperlink"/>
+    <w:basedOn w:val="Standaardalinea-lettertype"/>
+    <w:uiPriority w:val="99"/>
+    <w:semiHidden/>
+    <w:unhideWhenUsed/>
+    <w:rsid w:val="006A1683"/>
+    <w:rPr>
+      <w:color w:val="0000FF"/>
+      <w:u w:val="single"/>
+    </w:rPr>
+  </w:style>
 </w:styles>
 </file>
 

</xml_diff>